<commit_message>
Planillas de descripción unificada
</commit_message>
<xml_diff>
--- a/Plantillas CU/DOC/Trazo medio - CU.docx
+++ b/Plantillas CU/DOC/Trazo medio - CU.docx
@@ -255,7 +255,23 @@
                 <w:sz w:val="20"/>
                 <w:szCs w:val="20"/>
               </w:rPr>
-              <w:t>:No Aplica</w:t>
+              <w:t>:</w:t>
+            </w:r>
+            <w:r>
+              <w:rPr>
+                <w:rFonts w:ascii="Tahoma" w:eastAsia="Tahoma" w:hAnsi="Tahoma" w:cs="Tahoma"/>
+                <w:sz w:val="20"/>
+                <w:szCs w:val="20"/>
+              </w:rPr>
+              <w:t xml:space="preserve"> </w:t>
+            </w:r>
+            <w:r>
+              <w:rPr>
+                <w:rFonts w:ascii="Tahoma" w:eastAsia="Tahoma" w:hAnsi="Tahoma" w:cs="Tahoma"/>
+                <w:sz w:val="20"/>
+                <w:szCs w:val="20"/>
+              </w:rPr>
+              <w:t>No Aplica</w:t>
             </w:r>
           </w:p>
         </w:tc>
@@ -426,7 +442,17 @@
                 <w:sz w:val="20"/>
                 <w:szCs w:val="20"/>
               </w:rPr>
-              <w:t xml:space="preserve">Flujo  Básico: </w:t>
+              <w:t>Flujo básico</w:t>
+            </w:r>
+            <w:r>
+              <w:rPr>
+                <w:rFonts w:ascii="Tahoma" w:eastAsia="Tahoma" w:hAnsi="Tahoma" w:cs="Tahoma"/>
+                <w:b/>
+                <w:color w:val="000000"/>
+                <w:sz w:val="20"/>
+                <w:szCs w:val="20"/>
+              </w:rPr>
+              <w:t xml:space="preserve">: </w:t>
             </w:r>
           </w:p>
         </w:tc>
@@ -773,7 +799,27 @@
                 <w:sz w:val="20"/>
                 <w:szCs w:val="20"/>
               </w:rPr>
-              <w:t>Flujos Alternativos:</w:t>
+              <w:t xml:space="preserve">Flujos </w:t>
+            </w:r>
+            <w:r>
+              <w:rPr>
+                <w:rFonts w:ascii="Tahoma" w:eastAsia="Tahoma" w:hAnsi="Tahoma" w:cs="Tahoma"/>
+                <w:b/>
+                <w:color w:val="000000"/>
+                <w:sz w:val="20"/>
+                <w:szCs w:val="20"/>
+              </w:rPr>
+              <w:t>a</w:t>
+            </w:r>
+            <w:r>
+              <w:rPr>
+                <w:rFonts w:ascii="Tahoma" w:eastAsia="Tahoma" w:hAnsi="Tahoma" w:cs="Tahoma"/>
+                <w:b/>
+                <w:color w:val="000000"/>
+                <w:sz w:val="20"/>
+                <w:szCs w:val="20"/>
+              </w:rPr>
+              <w:t>lternativos:</w:t>
             </w:r>
           </w:p>
         </w:tc>
@@ -1437,7 +1483,23 @@
                 <w:sz w:val="20"/>
                 <w:szCs w:val="20"/>
               </w:rPr>
-              <w:t>10/11/2024</w:t>
+              <w:t>1</w:t>
+            </w:r>
+            <w:r>
+              <w:rPr>
+                <w:rFonts w:ascii="Tahoma" w:eastAsia="Tahoma" w:hAnsi="Tahoma" w:cs="Tahoma"/>
+                <w:sz w:val="20"/>
+                <w:szCs w:val="20"/>
+              </w:rPr>
+              <w:t>3</w:t>
+            </w:r>
+            <w:r>
+              <w:rPr>
+                <w:rFonts w:ascii="Tahoma" w:eastAsia="Tahoma" w:hAnsi="Tahoma" w:cs="Tahoma"/>
+                <w:sz w:val="20"/>
+                <w:szCs w:val="20"/>
+              </w:rPr>
+              <w:t>/11/2024</w:t>
             </w:r>
           </w:p>
         </w:tc>
@@ -1978,15 +2040,48 @@
                 <w:sz w:val="20"/>
                 <w:szCs w:val="20"/>
               </w:rPr>
-              <w:t>Actor Secundario</w:t>
-            </w:r>
-            <w:r>
-              <w:rPr>
-                <w:rFonts w:ascii="Tahoma" w:eastAsia="Tahoma" w:hAnsi="Tahoma" w:cs="Tahoma"/>
-                <w:sz w:val="20"/>
-                <w:szCs w:val="20"/>
-              </w:rPr>
-              <w:t>:No Aplica</w:t>
+              <w:t xml:space="preserve">Actor </w:t>
+            </w:r>
+            <w:r>
+              <w:rPr>
+                <w:rFonts w:ascii="Tahoma" w:eastAsia="Tahoma" w:hAnsi="Tahoma" w:cs="Tahoma"/>
+                <w:b/>
+                <w:sz w:val="20"/>
+                <w:szCs w:val="20"/>
+              </w:rPr>
+              <w:t>Secundario</w:t>
+            </w:r>
+            <w:r>
+              <w:rPr>
+                <w:rFonts w:ascii="Tahoma" w:eastAsia="Tahoma" w:hAnsi="Tahoma" w:cs="Tahoma"/>
+                <w:sz w:val="20"/>
+                <w:szCs w:val="20"/>
+              </w:rPr>
+              <w:t>: No</w:t>
+            </w:r>
+            <w:r>
+              <w:rPr>
+                <w:rFonts w:ascii="Tahoma" w:eastAsia="Tahoma" w:hAnsi="Tahoma" w:cs="Tahoma"/>
+                <w:sz w:val="20"/>
+                <w:szCs w:val="20"/>
+              </w:rPr>
+              <w:t xml:space="preserve"> </w:t>
+            </w:r>
+            <w:r>
+              <w:rPr>
+                <w:rFonts w:ascii="Tahoma" w:eastAsia="Tahoma" w:hAnsi="Tahoma" w:cs="Tahoma"/>
+                <w:sz w:val="20"/>
+                <w:szCs w:val="20"/>
+              </w:rPr>
+              <w:t>a</w:t>
+            </w:r>
+            <w:r>
+              <w:rPr>
+                <w:rFonts w:ascii="Tahoma" w:eastAsia="Tahoma" w:hAnsi="Tahoma" w:cs="Tahoma"/>
+                <w:sz w:val="20"/>
+                <w:szCs w:val="20"/>
+              </w:rPr>
+              <w:t>plica</w:t>
             </w:r>
           </w:p>
         </w:tc>
@@ -2132,7 +2227,16 @@
                 <w:sz w:val="20"/>
                 <w:szCs w:val="20"/>
               </w:rPr>
-              <w:t xml:space="preserve">Flujo  Básico: </w:t>
+              <w:t>Flujo Básico</w:t>
+            </w:r>
+            <w:r>
+              <w:rPr>
+                <w:rFonts w:ascii="Tahoma" w:eastAsia="Tahoma" w:hAnsi="Tahoma" w:cs="Tahoma"/>
+                <w:b/>
+                <w:sz w:val="20"/>
+                <w:szCs w:val="20"/>
+              </w:rPr>
+              <w:t xml:space="preserve">: </w:t>
             </w:r>
           </w:p>
         </w:tc>
@@ -2975,7 +3079,23 @@
                 <w:sz w:val="20"/>
                 <w:szCs w:val="20"/>
               </w:rPr>
-              <w:t>10/11/2024</w:t>
+              <w:t>1</w:t>
+            </w:r>
+            <w:r>
+              <w:rPr>
+                <w:rFonts w:ascii="Tahoma" w:eastAsia="Tahoma" w:hAnsi="Tahoma" w:cs="Tahoma"/>
+                <w:sz w:val="20"/>
+                <w:szCs w:val="20"/>
+              </w:rPr>
+              <w:t>3</w:t>
+            </w:r>
+            <w:r>
+              <w:rPr>
+                <w:rFonts w:ascii="Tahoma" w:eastAsia="Tahoma" w:hAnsi="Tahoma" w:cs="Tahoma"/>
+                <w:sz w:val="20"/>
+                <w:szCs w:val="20"/>
+              </w:rPr>
+              <w:t>/11/2024</w:t>
             </w:r>
           </w:p>
         </w:tc>
@@ -2993,6 +3113,2019 @@
         </w:rPr>
       </w:pPr>
     </w:p>
+    <w:p>
+      <w:pPr>
+        <w:rPr>
+          <w:rFonts w:ascii="Tahoma" w:eastAsia="Tahoma" w:hAnsi="Tahoma" w:cs="Tahoma"/>
+          <w:b/>
+          <w:sz w:val="20"/>
+          <w:szCs w:val="20"/>
+        </w:rPr>
+      </w:pPr>
+      <w:r>
+        <w:rPr>
+          <w:rFonts w:ascii="Tahoma" w:eastAsia="Tahoma" w:hAnsi="Tahoma" w:cs="Tahoma"/>
+          <w:b/>
+          <w:sz w:val="20"/>
+          <w:szCs w:val="20"/>
+        </w:rPr>
+        <w:br w:type="page"/>
+      </w:r>
+    </w:p>
+    <w:p>
+      <w:pPr>
+        <w:widowControl w:val="0"/>
+        <w:pBdr>
+          <w:top w:val="nil"/>
+          <w:left w:val="nil"/>
+          <w:bottom w:val="nil"/>
+          <w:right w:val="nil"/>
+          <w:between w:val="nil"/>
+        </w:pBdr>
+        <w:spacing w:line="276" w:lineRule="auto"/>
+        <w:rPr>
+          <w:rFonts w:ascii="Tahoma" w:eastAsia="Tahoma" w:hAnsi="Tahoma" w:cs="Tahoma"/>
+          <w:b/>
+          <w:bCs/>
+          <w:sz w:val="20"/>
+          <w:szCs w:val="20"/>
+        </w:rPr>
+      </w:pPr>
+      <w:r>
+        <w:rPr>
+          <w:rFonts w:ascii="Tahoma" w:eastAsia="Tahoma" w:hAnsi="Tahoma" w:cs="Tahoma"/>
+          <w:b/>
+          <w:bCs/>
+          <w:sz w:val="20"/>
+          <w:szCs w:val="20"/>
+        </w:rPr>
+        <w:lastRenderedPageBreak/>
+        <w:t xml:space="preserve">Plantilla para Descripción de Use </w:t>
+      </w:r>
+      <w:r>
+        <w:rPr>
+          <w:rFonts w:ascii="Tahoma" w:eastAsia="Tahoma" w:hAnsi="Tahoma" w:cs="Tahoma"/>
+          <w:b/>
+          <w:bCs/>
+          <w:sz w:val="20"/>
+          <w:szCs w:val="20"/>
+        </w:rPr>
+        <w:t>Cases (</w:t>
+      </w:r>
+      <w:r>
+        <w:rPr>
+          <w:rFonts w:ascii="Tahoma" w:eastAsia="Tahoma" w:hAnsi="Tahoma" w:cs="Tahoma"/>
+          <w:b/>
+          <w:bCs/>
+          <w:sz w:val="20"/>
+          <w:szCs w:val="20"/>
+        </w:rPr>
+        <w:t>Trazo Intermedio)</w:t>
+      </w:r>
+    </w:p>
+    <w:p>
+      <w:pPr>
+        <w:widowControl w:val="0"/>
+        <w:pBdr>
+          <w:top w:val="nil"/>
+          <w:left w:val="nil"/>
+          <w:bottom w:val="nil"/>
+          <w:right w:val="nil"/>
+          <w:between w:val="nil"/>
+        </w:pBdr>
+        <w:spacing w:line="276" w:lineRule="auto"/>
+        <w:rPr>
+          <w:rFonts w:ascii="Tahoma" w:eastAsia="Tahoma" w:hAnsi="Tahoma" w:cs="Tahoma"/>
+          <w:b/>
+          <w:bCs/>
+          <w:sz w:val="20"/>
+          <w:szCs w:val="20"/>
+        </w:rPr>
+      </w:pPr>
+    </w:p>
+    <w:tbl>
+      <w:tblPr>
+        <w:tblW w:w="10185" w:type="dxa"/>
+        <w:jc w:val="center"/>
+        <w:tblCellSpacing w:w="20" w:type="dxa"/>
+        <w:tblBorders>
+          <w:top w:val="outset" w:sz="6" w:space="0" w:color="auto"/>
+          <w:left w:val="outset" w:sz="6" w:space="0" w:color="auto"/>
+          <w:bottom w:val="outset" w:sz="6" w:space="0" w:color="auto"/>
+          <w:right w:val="outset" w:sz="6" w:space="0" w:color="auto"/>
+          <w:insideH w:val="outset" w:sz="6" w:space="0" w:color="auto"/>
+          <w:insideV w:val="outset" w:sz="6" w:space="0" w:color="auto"/>
+        </w:tblBorders>
+        <w:tblLayout w:type="fixed"/>
+        <w:tblCellMar>
+          <w:left w:w="70" w:type="dxa"/>
+          <w:right w:w="70" w:type="dxa"/>
+        </w:tblCellMar>
+        <w:tblLook w:val="04A0" w:firstRow="1" w:lastRow="0" w:firstColumn="1" w:lastColumn="0" w:noHBand="0" w:noVBand="1"/>
+      </w:tblPr>
+      <w:tblGrid>
+        <w:gridCol w:w="4391"/>
+        <w:gridCol w:w="2055"/>
+        <w:gridCol w:w="594"/>
+        <w:gridCol w:w="3060"/>
+        <w:gridCol w:w="85"/>
+      </w:tblGrid>
+      <w:tr>
+        <w:trPr>
+          <w:gridAfter w:val="1"/>
+          <w:wAfter w:w="5" w:type="dxa"/>
+          <w:cantSplit/>
+          <w:trHeight w:val="300"/>
+          <w:tblCellSpacing w:w="20" w:type="dxa"/>
+          <w:jc w:val="center"/>
+        </w:trPr>
+        <w:tc>
+          <w:tcPr>
+            <w:tcW w:w="10036" w:type="dxa"/>
+            <w:gridSpan w:val="4"/>
+            <w:tcBorders>
+              <w:top w:val="outset" w:sz="6" w:space="0" w:color="auto"/>
+              <w:left w:val="outset" w:sz="6" w:space="0" w:color="auto"/>
+              <w:bottom w:val="outset" w:sz="6" w:space="0" w:color="auto"/>
+              <w:right w:val="outset" w:sz="6" w:space="0" w:color="auto"/>
+            </w:tcBorders>
+            <w:hideMark/>
+          </w:tcPr>
+          <w:p>
+            <w:pPr>
+              <w:widowControl w:val="0"/>
+              <w:pBdr>
+                <w:top w:val="nil"/>
+                <w:left w:val="nil"/>
+                <w:bottom w:val="nil"/>
+                <w:right w:val="nil"/>
+                <w:between w:val="nil"/>
+              </w:pBdr>
+              <w:spacing w:line="276" w:lineRule="auto"/>
+              <w:rPr>
+                <w:rFonts w:ascii="Tahoma" w:eastAsia="Tahoma" w:hAnsi="Tahoma" w:cs="Tahoma"/>
+                <w:b/>
+                <w:sz w:val="20"/>
+                <w:szCs w:val="20"/>
+              </w:rPr>
+            </w:pPr>
+            <w:r>
+              <w:rPr>
+                <w:rFonts w:ascii="Tahoma" w:eastAsia="Tahoma" w:hAnsi="Tahoma" w:cs="Tahoma"/>
+                <w:b/>
+                <w:bCs/>
+                <w:sz w:val="20"/>
+                <w:szCs w:val="20"/>
+              </w:rPr>
+              <w:t>Paquete:</w:t>
+            </w:r>
+            <w:r>
+              <w:rPr>
+                <w:rFonts w:ascii="Tahoma" w:eastAsia="Tahoma" w:hAnsi="Tahoma" w:cs="Tahoma"/>
+                <w:b/>
+                <w:bCs/>
+                <w:sz w:val="20"/>
+                <w:szCs w:val="20"/>
+              </w:rPr>
+              <w:t xml:space="preserve"> </w:t>
+            </w:r>
+            <w:r>
+              <w:rPr>
+                <w:rFonts w:ascii="Tahoma" w:eastAsia="Tahoma" w:hAnsi="Tahoma" w:cs="Tahoma"/>
+                <w:b/>
+                <w:sz w:val="20"/>
+                <w:szCs w:val="20"/>
+                <w:lang w:val="es-MX"/>
+              </w:rPr>
+              <w:t>N</w:t>
+            </w:r>
+            <w:r>
+              <w:rPr>
+                <w:rFonts w:ascii="Tahoma" w:eastAsia="Tahoma" w:hAnsi="Tahoma" w:cs="Tahoma"/>
+                <w:b/>
+                <w:sz w:val="20"/>
+                <w:szCs w:val="20"/>
+                <w:lang w:val="es-MX"/>
+              </w:rPr>
+              <w:t>o aplica</w:t>
+            </w:r>
+          </w:p>
+        </w:tc>
+      </w:tr>
+      <w:tr>
+        <w:trPr>
+          <w:gridAfter w:val="1"/>
+          <w:wAfter w:w="5" w:type="dxa"/>
+          <w:cantSplit/>
+          <w:trHeight w:val="385"/>
+          <w:tblCellSpacing w:w="20" w:type="dxa"/>
+          <w:jc w:val="center"/>
+        </w:trPr>
+        <w:tc>
+          <w:tcPr>
+            <w:tcW w:w="6977" w:type="dxa"/>
+            <w:gridSpan w:val="3"/>
+            <w:tcBorders>
+              <w:top w:val="outset" w:sz="6" w:space="0" w:color="auto"/>
+              <w:left w:val="outset" w:sz="6" w:space="0" w:color="auto"/>
+              <w:bottom w:val="outset" w:sz="6" w:space="0" w:color="auto"/>
+              <w:right w:val="outset" w:sz="6" w:space="0" w:color="auto"/>
+            </w:tcBorders>
+            <w:shd w:val="clear" w:color="auto" w:fill="C0C0C0"/>
+            <w:hideMark/>
+          </w:tcPr>
+          <w:p>
+            <w:pPr>
+              <w:widowControl w:val="0"/>
+              <w:pBdr>
+                <w:top w:val="nil"/>
+                <w:left w:val="nil"/>
+                <w:bottom w:val="nil"/>
+                <w:right w:val="nil"/>
+                <w:between w:val="nil"/>
+              </w:pBdr>
+              <w:spacing w:line="276" w:lineRule="auto"/>
+              <w:rPr>
+                <w:rFonts w:ascii="Tahoma" w:eastAsia="Tahoma" w:hAnsi="Tahoma" w:cs="Tahoma"/>
+                <w:b/>
+                <w:sz w:val="20"/>
+                <w:szCs w:val="20"/>
+                <w:lang w:val="es-MX"/>
+              </w:rPr>
+            </w:pPr>
+            <w:r>
+              <w:rPr>
+                <w:rFonts w:ascii="Tahoma" w:eastAsia="Tahoma" w:hAnsi="Tahoma" w:cs="Tahoma"/>
+                <w:b/>
+                <w:bCs/>
+                <w:sz w:val="20"/>
+                <w:szCs w:val="20"/>
+              </w:rPr>
+              <w:t>Nombre del Use Case</w:t>
+            </w:r>
+            <w:r>
+              <w:rPr>
+                <w:rFonts w:ascii="Tahoma" w:eastAsia="Tahoma" w:hAnsi="Tahoma" w:cs="Tahoma"/>
+                <w:b/>
+                <w:sz w:val="20"/>
+                <w:szCs w:val="20"/>
+              </w:rPr>
+              <w:t xml:space="preserve">: </w:t>
+            </w:r>
+            <w:r>
+              <w:rPr>
+                <w:rFonts w:ascii="Tahoma" w:eastAsia="Tahoma" w:hAnsi="Tahoma" w:cs="Tahoma"/>
+                <w:b/>
+                <w:sz w:val="20"/>
+                <w:szCs w:val="20"/>
+                <w:lang w:val="es-MX"/>
+              </w:rPr>
+              <w:t>Consultar revisiones</w:t>
+            </w:r>
+          </w:p>
+        </w:tc>
+        <w:tc>
+          <w:tcPr>
+            <w:tcW w:w="3019" w:type="dxa"/>
+            <w:tcBorders>
+              <w:top w:val="outset" w:sz="6" w:space="0" w:color="auto"/>
+              <w:left w:val="outset" w:sz="6" w:space="0" w:color="auto"/>
+              <w:bottom w:val="outset" w:sz="6" w:space="0" w:color="auto"/>
+              <w:right w:val="outset" w:sz="6" w:space="0" w:color="auto"/>
+            </w:tcBorders>
+            <w:shd w:val="clear" w:color="auto" w:fill="C0C0C0"/>
+            <w:hideMark/>
+          </w:tcPr>
+          <w:p>
+            <w:pPr>
+              <w:widowControl w:val="0"/>
+              <w:pBdr>
+                <w:top w:val="nil"/>
+                <w:left w:val="nil"/>
+                <w:bottom w:val="nil"/>
+                <w:right w:val="nil"/>
+                <w:between w:val="nil"/>
+              </w:pBdr>
+              <w:spacing w:line="276" w:lineRule="auto"/>
+              <w:rPr>
+                <w:rFonts w:ascii="Tahoma" w:eastAsia="Tahoma" w:hAnsi="Tahoma" w:cs="Tahoma"/>
+                <w:b/>
+                <w:sz w:val="20"/>
+                <w:szCs w:val="20"/>
+                <w:lang w:val="es-MX"/>
+              </w:rPr>
+            </w:pPr>
+            <w:r>
+              <w:rPr>
+                <w:rFonts w:ascii="Tahoma" w:eastAsia="Tahoma" w:hAnsi="Tahoma" w:cs="Tahoma"/>
+                <w:b/>
+                <w:bCs/>
+                <w:sz w:val="20"/>
+                <w:szCs w:val="20"/>
+              </w:rPr>
+              <w:t>ID</w:t>
+            </w:r>
+            <w:r>
+              <w:rPr>
+                <w:rFonts w:ascii="Tahoma" w:eastAsia="Tahoma" w:hAnsi="Tahoma" w:cs="Tahoma"/>
+                <w:b/>
+                <w:sz w:val="20"/>
+                <w:szCs w:val="20"/>
+              </w:rPr>
+              <w:t xml:space="preserve">: </w:t>
+            </w:r>
+            <w:r>
+              <w:rPr>
+                <w:rFonts w:ascii="Tahoma" w:eastAsia="Tahoma" w:hAnsi="Tahoma" w:cs="Tahoma"/>
+                <w:b/>
+                <w:sz w:val="20"/>
+                <w:szCs w:val="20"/>
+                <w:lang w:val="es-MX"/>
+              </w:rPr>
+              <w:t>24</w:t>
+            </w:r>
+          </w:p>
+        </w:tc>
+      </w:tr>
+      <w:tr>
+        <w:trPr>
+          <w:gridAfter w:val="1"/>
+          <w:wAfter w:w="5" w:type="dxa"/>
+          <w:cantSplit/>
+          <w:trHeight w:val="385"/>
+          <w:tblCellSpacing w:w="20" w:type="dxa"/>
+          <w:jc w:val="center"/>
+        </w:trPr>
+        <w:tc>
+          <w:tcPr>
+            <w:tcW w:w="4329" w:type="dxa"/>
+            <w:tcBorders>
+              <w:top w:val="outset" w:sz="6" w:space="0" w:color="auto"/>
+              <w:left w:val="outset" w:sz="6" w:space="0" w:color="auto"/>
+              <w:bottom w:val="outset" w:sz="6" w:space="0" w:color="auto"/>
+              <w:right w:val="outset" w:sz="6" w:space="0" w:color="auto"/>
+            </w:tcBorders>
+            <w:hideMark/>
+          </w:tcPr>
+          <w:p>
+            <w:pPr>
+              <w:widowControl w:val="0"/>
+              <w:pBdr>
+                <w:top w:val="nil"/>
+                <w:left w:val="nil"/>
+                <w:bottom w:val="nil"/>
+                <w:right w:val="nil"/>
+                <w:between w:val="nil"/>
+              </w:pBdr>
+              <w:spacing w:line="276" w:lineRule="auto"/>
+              <w:rPr>
+                <w:rFonts w:ascii="Tahoma" w:eastAsia="Tahoma" w:hAnsi="Tahoma" w:cs="Tahoma"/>
+                <w:b/>
+                <w:sz w:val="20"/>
+                <w:szCs w:val="20"/>
+                <w:lang w:val="es-MX"/>
+              </w:rPr>
+            </w:pPr>
+            <w:r>
+              <w:rPr>
+                <w:rFonts w:ascii="Tahoma" w:eastAsia="Tahoma" w:hAnsi="Tahoma" w:cs="Tahoma"/>
+                <w:b/>
+                <w:bCs/>
+                <w:sz w:val="20"/>
+                <w:szCs w:val="20"/>
+              </w:rPr>
+              <w:t>Actor Principal</w:t>
+            </w:r>
+            <w:r>
+              <w:rPr>
+                <w:rFonts w:ascii="Tahoma" w:eastAsia="Tahoma" w:hAnsi="Tahoma" w:cs="Tahoma"/>
+                <w:b/>
+                <w:sz w:val="20"/>
+                <w:szCs w:val="20"/>
+              </w:rPr>
+              <w:t xml:space="preserve">: </w:t>
+            </w:r>
+            <w:r>
+              <w:rPr>
+                <w:rFonts w:ascii="Tahoma" w:eastAsia="Tahoma" w:hAnsi="Tahoma" w:cs="Tahoma"/>
+                <w:b/>
+                <w:sz w:val="20"/>
+                <w:szCs w:val="20"/>
+                <w:lang w:val="es-MX"/>
+              </w:rPr>
+              <w:t>Administrador</w:t>
+            </w:r>
+          </w:p>
+        </w:tc>
+        <w:tc>
+          <w:tcPr>
+            <w:tcW w:w="5667" w:type="dxa"/>
+            <w:gridSpan w:val="3"/>
+            <w:tcBorders>
+              <w:top w:val="outset" w:sz="6" w:space="0" w:color="auto"/>
+              <w:left w:val="outset" w:sz="6" w:space="0" w:color="auto"/>
+              <w:bottom w:val="outset" w:sz="6" w:space="0" w:color="auto"/>
+              <w:right w:val="outset" w:sz="6" w:space="0" w:color="auto"/>
+            </w:tcBorders>
+            <w:hideMark/>
+          </w:tcPr>
+          <w:p>
+            <w:pPr>
+              <w:widowControl w:val="0"/>
+              <w:pBdr>
+                <w:top w:val="nil"/>
+                <w:left w:val="nil"/>
+                <w:bottom w:val="nil"/>
+                <w:right w:val="nil"/>
+                <w:between w:val="nil"/>
+              </w:pBdr>
+              <w:spacing w:line="276" w:lineRule="auto"/>
+              <w:rPr>
+                <w:rFonts w:ascii="Tahoma" w:eastAsia="Tahoma" w:hAnsi="Tahoma" w:cs="Tahoma"/>
+                <w:b/>
+                <w:sz w:val="20"/>
+                <w:szCs w:val="20"/>
+              </w:rPr>
+            </w:pPr>
+            <w:r>
+              <w:rPr>
+                <w:rFonts w:ascii="Tahoma" w:eastAsia="Tahoma" w:hAnsi="Tahoma" w:cs="Tahoma"/>
+                <w:b/>
+                <w:bCs/>
+                <w:sz w:val="20"/>
+                <w:szCs w:val="20"/>
+              </w:rPr>
+              <w:t>Actor Secundario</w:t>
+            </w:r>
+            <w:r>
+              <w:rPr>
+                <w:rFonts w:ascii="Tahoma" w:eastAsia="Tahoma" w:hAnsi="Tahoma" w:cs="Tahoma"/>
+                <w:b/>
+                <w:sz w:val="20"/>
+                <w:szCs w:val="20"/>
+              </w:rPr>
+              <w:t xml:space="preserve">: </w:t>
+            </w:r>
+            <w:r>
+              <w:rPr>
+                <w:rFonts w:ascii="Tahoma" w:eastAsia="Tahoma" w:hAnsi="Tahoma" w:cs="Tahoma"/>
+                <w:b/>
+                <w:sz w:val="20"/>
+                <w:szCs w:val="20"/>
+              </w:rPr>
+              <w:t>No aplica</w:t>
+            </w:r>
+          </w:p>
+        </w:tc>
+      </w:tr>
+      <w:tr>
+        <w:trPr>
+          <w:gridAfter w:val="1"/>
+          <w:wAfter w:w="5" w:type="dxa"/>
+          <w:cantSplit/>
+          <w:tblCellSpacing w:w="20" w:type="dxa"/>
+          <w:jc w:val="center"/>
+        </w:trPr>
+        <w:tc>
+          <w:tcPr>
+            <w:tcW w:w="10036" w:type="dxa"/>
+            <w:gridSpan w:val="4"/>
+            <w:tcBorders>
+              <w:top w:val="outset" w:sz="6" w:space="0" w:color="auto"/>
+              <w:left w:val="outset" w:sz="6" w:space="0" w:color="auto"/>
+              <w:bottom w:val="outset" w:sz="6" w:space="0" w:color="auto"/>
+              <w:right w:val="outset" w:sz="6" w:space="0" w:color="auto"/>
+            </w:tcBorders>
+          </w:tcPr>
+          <w:p>
+            <w:pPr>
+              <w:widowControl w:val="0"/>
+              <w:pBdr>
+                <w:top w:val="nil"/>
+                <w:left w:val="nil"/>
+                <w:bottom w:val="nil"/>
+                <w:right w:val="nil"/>
+                <w:between w:val="nil"/>
+              </w:pBdr>
+              <w:spacing w:line="276" w:lineRule="auto"/>
+              <w:rPr>
+                <w:rFonts w:ascii="Tahoma" w:eastAsia="Tahoma" w:hAnsi="Tahoma" w:cs="Tahoma"/>
+                <w:b/>
+                <w:sz w:val="20"/>
+                <w:szCs w:val="20"/>
+              </w:rPr>
+            </w:pPr>
+            <w:r>
+              <w:rPr>
+                <w:rFonts w:ascii="Tahoma" w:eastAsia="Tahoma" w:hAnsi="Tahoma" w:cs="Tahoma"/>
+                <w:b/>
+                <w:bCs/>
+                <w:sz w:val="20"/>
+                <w:szCs w:val="20"/>
+              </w:rPr>
+              <w:t>Tipo de Use Case</w:t>
+            </w:r>
+            <w:r>
+              <w:rPr>
+                <w:rFonts w:ascii="Tahoma" w:eastAsia="Tahoma" w:hAnsi="Tahoma" w:cs="Tahoma"/>
+                <w:b/>
+                <w:sz w:val="20"/>
+                <w:szCs w:val="20"/>
+              </w:rPr>
+              <w:t xml:space="preserve">:                  </w:t>
+            </w:r>
+            <w:bookmarkStart w:id="0" w:name="CheckBox1"/>
+            <w:r>
+              <w:rPr>
+                <w:rFonts w:ascii="Tahoma" w:eastAsia="Tahoma" w:hAnsi="Tahoma" w:cs="Tahoma"/>
+                <w:b/>
+                <w:sz w:val="20"/>
+                <w:szCs w:val="20"/>
+              </w:rPr>
+              <w:fldChar w:fldCharType="begin">
+                <w:ffData>
+                  <w:name w:val="CheckBox1"/>
+                  <w:enabled/>
+                  <w:calcOnExit w:val="0"/>
+                  <w:checkBox>
+                    <w:sizeAuto/>
+                    <w:default w:val="1"/>
+                    <w:checked/>
+                  </w:checkBox>
+                </w:ffData>
+              </w:fldChar>
+            </w:r>
+            <w:r>
+              <w:rPr>
+                <w:rFonts w:ascii="Tahoma" w:eastAsia="Tahoma" w:hAnsi="Tahoma" w:cs="Tahoma"/>
+                <w:b/>
+                <w:sz w:val="20"/>
+                <w:szCs w:val="20"/>
+              </w:rPr>
+              <w:instrText>FORMCHECKBOX</w:instrText>
+            </w:r>
+            <w:r>
+              <w:rPr>
+                <w:rFonts w:ascii="Tahoma" w:eastAsia="Tahoma" w:hAnsi="Tahoma" w:cs="Tahoma"/>
+                <w:b/>
+                <w:sz w:val="20"/>
+                <w:szCs w:val="20"/>
+              </w:rPr>
+            </w:r>
+            <w:r>
+              <w:rPr>
+                <w:rFonts w:ascii="Tahoma" w:eastAsia="Tahoma" w:hAnsi="Tahoma" w:cs="Tahoma"/>
+                <w:b/>
+                <w:sz w:val="20"/>
+                <w:szCs w:val="20"/>
+              </w:rPr>
+              <w:fldChar w:fldCharType="separate"/>
+            </w:r>
+            <w:r>
+              <w:rPr>
+                <w:rFonts w:ascii="Tahoma" w:eastAsia="Tahoma" w:hAnsi="Tahoma" w:cs="Tahoma"/>
+                <w:b/>
+                <w:sz w:val="20"/>
+                <w:szCs w:val="20"/>
+              </w:rPr>
+              <w:fldChar w:fldCharType="end"/>
+            </w:r>
+            <w:bookmarkEnd w:id="0"/>
+            <w:r>
+              <w:rPr>
+                <w:rFonts w:ascii="Tahoma" w:eastAsia="Tahoma" w:hAnsi="Tahoma" w:cs="Tahoma"/>
+                <w:b/>
+                <w:sz w:val="20"/>
+                <w:szCs w:val="20"/>
+              </w:rPr>
+              <w:t xml:space="preserve">  Concreto                                       </w:t>
+            </w:r>
+            <w:r>
+              <w:rPr>
+                <w:rFonts w:ascii="Tahoma" w:eastAsia="Tahoma" w:hAnsi="Tahoma" w:cs="Tahoma"/>
+                <w:b/>
+                <w:sz w:val="20"/>
+                <w:szCs w:val="20"/>
+              </w:rPr>
+              <w:fldChar w:fldCharType="begin">
+                <w:ffData>
+                  <w:name w:val="Casilla5"/>
+                  <w:enabled/>
+                  <w:calcOnExit w:val="0"/>
+                  <w:checkBox>
+                    <w:sizeAuto/>
+                    <w:default w:val="0"/>
+                    <w:checked w:val="0"/>
+                  </w:checkBox>
+                </w:ffData>
+              </w:fldChar>
+            </w:r>
+            <w:r>
+              <w:rPr>
+                <w:rFonts w:ascii="Tahoma" w:eastAsia="Tahoma" w:hAnsi="Tahoma" w:cs="Tahoma"/>
+                <w:b/>
+                <w:sz w:val="20"/>
+                <w:szCs w:val="20"/>
+              </w:rPr>
+              <w:instrText xml:space="preserve"> FORMCHECKBOX </w:instrText>
+            </w:r>
+            <w:r>
+              <w:rPr>
+                <w:rFonts w:ascii="Tahoma" w:eastAsia="Tahoma" w:hAnsi="Tahoma" w:cs="Tahoma"/>
+                <w:b/>
+                <w:sz w:val="20"/>
+                <w:szCs w:val="20"/>
+              </w:rPr>
+            </w:r>
+            <w:r>
+              <w:rPr>
+                <w:rFonts w:ascii="Tahoma" w:eastAsia="Tahoma" w:hAnsi="Tahoma" w:cs="Tahoma"/>
+                <w:b/>
+                <w:sz w:val="20"/>
+                <w:szCs w:val="20"/>
+              </w:rPr>
+              <w:fldChar w:fldCharType="separate"/>
+            </w:r>
+            <w:r>
+              <w:rPr>
+                <w:rFonts w:ascii="Tahoma" w:eastAsia="Tahoma" w:hAnsi="Tahoma" w:cs="Tahoma"/>
+                <w:b/>
+                <w:sz w:val="20"/>
+                <w:szCs w:val="20"/>
+              </w:rPr>
+              <w:fldChar w:fldCharType="end"/>
+            </w:r>
+            <w:r>
+              <w:rPr>
+                <w:rFonts w:ascii="Tahoma" w:eastAsia="Tahoma" w:hAnsi="Tahoma" w:cs="Tahoma"/>
+                <w:b/>
+                <w:sz w:val="20"/>
+                <w:szCs w:val="20"/>
+              </w:rPr>
+              <w:t xml:space="preserve">   Abstracto</w:t>
+            </w:r>
+          </w:p>
+          <w:p>
+            <w:pPr>
+              <w:widowControl w:val="0"/>
+              <w:pBdr>
+                <w:top w:val="nil"/>
+                <w:left w:val="nil"/>
+                <w:bottom w:val="nil"/>
+                <w:right w:val="nil"/>
+                <w:between w:val="nil"/>
+              </w:pBdr>
+              <w:spacing w:line="276" w:lineRule="auto"/>
+              <w:rPr>
+                <w:rFonts w:ascii="Tahoma" w:eastAsia="Tahoma" w:hAnsi="Tahoma" w:cs="Tahoma"/>
+                <w:b/>
+                <w:sz w:val="20"/>
+                <w:szCs w:val="20"/>
+              </w:rPr>
+            </w:pPr>
+          </w:p>
+        </w:tc>
+      </w:tr>
+      <w:tr>
+        <w:trPr>
+          <w:gridAfter w:val="1"/>
+          <w:wAfter w:w="5" w:type="dxa"/>
+          <w:cantSplit/>
+          <w:trHeight w:val="524"/>
+          <w:tblCellSpacing w:w="20" w:type="dxa"/>
+          <w:jc w:val="center"/>
+        </w:trPr>
+        <w:tc>
+          <w:tcPr>
+            <w:tcW w:w="10036" w:type="dxa"/>
+            <w:gridSpan w:val="4"/>
+            <w:tcBorders>
+              <w:top w:val="outset" w:sz="6" w:space="0" w:color="auto"/>
+              <w:left w:val="outset" w:sz="6" w:space="0" w:color="auto"/>
+              <w:bottom w:val="outset" w:sz="6" w:space="0" w:color="auto"/>
+              <w:right w:val="outset" w:sz="6" w:space="0" w:color="auto"/>
+            </w:tcBorders>
+          </w:tcPr>
+          <w:p>
+            <w:pPr>
+              <w:widowControl w:val="0"/>
+              <w:pBdr>
+                <w:top w:val="nil"/>
+                <w:left w:val="nil"/>
+                <w:bottom w:val="nil"/>
+                <w:right w:val="nil"/>
+                <w:between w:val="nil"/>
+              </w:pBdr>
+              <w:spacing w:line="276" w:lineRule="auto"/>
+              <w:rPr>
+                <w:rFonts w:ascii="Tahoma" w:eastAsia="Tahoma" w:hAnsi="Tahoma" w:cs="Tahoma"/>
+                <w:b/>
+                <w:sz w:val="20"/>
+                <w:szCs w:val="20"/>
+              </w:rPr>
+            </w:pPr>
+            <w:r>
+              <w:rPr>
+                <w:rFonts w:ascii="Tahoma" w:eastAsia="Tahoma" w:hAnsi="Tahoma" w:cs="Tahoma"/>
+                <w:b/>
+                <w:bCs/>
+                <w:sz w:val="20"/>
+                <w:szCs w:val="20"/>
+              </w:rPr>
+              <w:t>Objetivo</w:t>
+            </w:r>
+            <w:r>
+              <w:rPr>
+                <w:rFonts w:ascii="Tahoma" w:eastAsia="Tahoma" w:hAnsi="Tahoma" w:cs="Tahoma"/>
+                <w:b/>
+                <w:sz w:val="20"/>
+                <w:szCs w:val="20"/>
+              </w:rPr>
+              <w:t xml:space="preserve">: </w:t>
+            </w:r>
+            <w:r>
+              <w:rPr>
+                <w:rFonts w:ascii="Tahoma" w:eastAsia="Tahoma" w:hAnsi="Tahoma" w:cs="Tahoma"/>
+                <w:b/>
+                <w:sz w:val="20"/>
+                <w:szCs w:val="20"/>
+                <w:lang w:val="es-MX"/>
+              </w:rPr>
+              <w:t>Brindar información acerca de las revisiones realizadas indicando periodo de tiempo y resultado</w:t>
+            </w:r>
+          </w:p>
+        </w:tc>
+      </w:tr>
+      <w:tr>
+        <w:trPr>
+          <w:tblCellSpacing w:w="20" w:type="dxa"/>
+          <w:jc w:val="center"/>
+        </w:trPr>
+        <w:tc>
+          <w:tcPr>
+            <w:tcW w:w="10101" w:type="dxa"/>
+            <w:gridSpan w:val="5"/>
+            <w:tcBorders>
+              <w:top w:val="outset" w:sz="6" w:space="0" w:color="auto"/>
+              <w:left w:val="outset" w:sz="6" w:space="0" w:color="auto"/>
+              <w:bottom w:val="outset" w:sz="6" w:space="0" w:color="auto"/>
+              <w:right w:val="outset" w:sz="6" w:space="0" w:color="auto"/>
+            </w:tcBorders>
+            <w:shd w:val="clear" w:color="auto" w:fill="BFBFBF"/>
+          </w:tcPr>
+          <w:p>
+            <w:pPr>
+              <w:widowControl w:val="0"/>
+              <w:pBdr>
+                <w:top w:val="nil"/>
+                <w:left w:val="nil"/>
+                <w:bottom w:val="nil"/>
+                <w:right w:val="nil"/>
+                <w:between w:val="nil"/>
+              </w:pBdr>
+              <w:spacing w:line="276" w:lineRule="auto"/>
+              <w:rPr>
+                <w:rFonts w:ascii="Tahoma" w:eastAsia="Tahoma" w:hAnsi="Tahoma" w:cs="Tahoma"/>
+                <w:b/>
+                <w:bCs/>
+                <w:sz w:val="20"/>
+                <w:szCs w:val="20"/>
+              </w:rPr>
+            </w:pPr>
+            <w:r>
+              <w:rPr>
+                <w:rFonts w:ascii="Tahoma" w:eastAsia="Tahoma" w:hAnsi="Tahoma" w:cs="Tahoma"/>
+                <w:b/>
+                <w:bCs/>
+                <w:sz w:val="20"/>
+                <w:szCs w:val="20"/>
+              </w:rPr>
+              <w:t>Flujo básico</w:t>
+            </w:r>
+            <w:r>
+              <w:rPr>
+                <w:rFonts w:ascii="Tahoma" w:eastAsia="Tahoma" w:hAnsi="Tahoma" w:cs="Tahoma"/>
+                <w:b/>
+                <w:bCs/>
+                <w:sz w:val="20"/>
+                <w:szCs w:val="20"/>
+              </w:rPr>
+              <w:t>:</w:t>
+            </w:r>
+          </w:p>
+          <w:p>
+            <w:pPr>
+              <w:widowControl w:val="0"/>
+              <w:pBdr>
+                <w:top w:val="nil"/>
+                <w:left w:val="nil"/>
+                <w:bottom w:val="nil"/>
+                <w:right w:val="nil"/>
+                <w:between w:val="nil"/>
+              </w:pBdr>
+              <w:spacing w:line="276" w:lineRule="auto"/>
+              <w:rPr>
+                <w:rFonts w:ascii="Tahoma" w:eastAsia="Tahoma" w:hAnsi="Tahoma" w:cs="Tahoma"/>
+                <w:b/>
+                <w:sz w:val="20"/>
+                <w:szCs w:val="20"/>
+              </w:rPr>
+            </w:pPr>
+          </w:p>
+        </w:tc>
+      </w:tr>
+      <w:tr>
+        <w:trPr>
+          <w:trHeight w:val="510"/>
+          <w:tblCellSpacing w:w="20" w:type="dxa"/>
+          <w:jc w:val="center"/>
+        </w:trPr>
+        <w:tc>
+          <w:tcPr>
+            <w:tcW w:w="10101" w:type="dxa"/>
+            <w:gridSpan w:val="5"/>
+            <w:tcBorders>
+              <w:top w:val="outset" w:sz="6" w:space="0" w:color="auto"/>
+              <w:left w:val="outset" w:sz="6" w:space="0" w:color="auto"/>
+              <w:bottom w:val="outset" w:sz="6" w:space="0" w:color="auto"/>
+              <w:right w:val="outset" w:sz="6" w:space="0" w:color="auto"/>
+            </w:tcBorders>
+          </w:tcPr>
+          <w:p>
+            <w:pPr>
+              <w:widowControl w:val="0"/>
+              <w:numPr>
+                <w:ilvl w:val="0"/>
+                <w:numId w:val="4"/>
+              </w:numPr>
+              <w:pBdr>
+                <w:top w:val="nil"/>
+                <w:left w:val="nil"/>
+                <w:bottom w:val="nil"/>
+                <w:right w:val="nil"/>
+                <w:between w:val="nil"/>
+              </w:pBdr>
+              <w:spacing w:line="276" w:lineRule="auto"/>
+              <w:rPr>
+                <w:rFonts w:ascii="Tahoma" w:eastAsia="Tahoma" w:hAnsi="Tahoma" w:cs="Tahoma"/>
+                <w:b/>
+                <w:sz w:val="20"/>
+                <w:szCs w:val="20"/>
+                <w:lang w:val="es-MX"/>
+              </w:rPr>
+            </w:pPr>
+            <w:r>
+              <w:rPr>
+                <w:rFonts w:ascii="Tahoma" w:eastAsia="Tahoma" w:hAnsi="Tahoma" w:cs="Tahoma"/>
+                <w:b/>
+                <w:sz w:val="20"/>
+                <w:szCs w:val="20"/>
+                <w:lang w:val="es-MX"/>
+              </w:rPr>
+              <w:t>El CU comienza cuando el administrador selecciona la opción “Consultar revisiones”</w:t>
+            </w:r>
+          </w:p>
+        </w:tc>
+      </w:tr>
+      <w:tr>
+        <w:trPr>
+          <w:trHeight w:val="510"/>
+          <w:tblCellSpacing w:w="20" w:type="dxa"/>
+          <w:jc w:val="center"/>
+        </w:trPr>
+        <w:tc>
+          <w:tcPr>
+            <w:tcW w:w="10101" w:type="dxa"/>
+            <w:gridSpan w:val="5"/>
+            <w:tcBorders>
+              <w:top w:val="outset" w:sz="6" w:space="0" w:color="auto"/>
+              <w:left w:val="outset" w:sz="6" w:space="0" w:color="auto"/>
+              <w:bottom w:val="outset" w:sz="6" w:space="0" w:color="auto"/>
+              <w:right w:val="outset" w:sz="6" w:space="0" w:color="auto"/>
+            </w:tcBorders>
+          </w:tcPr>
+          <w:p>
+            <w:pPr>
+              <w:widowControl w:val="0"/>
+              <w:numPr>
+                <w:ilvl w:val="0"/>
+                <w:numId w:val="4"/>
+              </w:numPr>
+              <w:pBdr>
+                <w:top w:val="nil"/>
+                <w:left w:val="nil"/>
+                <w:bottom w:val="nil"/>
+                <w:right w:val="nil"/>
+                <w:between w:val="nil"/>
+              </w:pBdr>
+              <w:spacing w:line="276" w:lineRule="auto"/>
+              <w:rPr>
+                <w:rFonts w:ascii="Tahoma" w:eastAsia="Tahoma" w:hAnsi="Tahoma" w:cs="Tahoma"/>
+                <w:b/>
+                <w:sz w:val="20"/>
+                <w:szCs w:val="20"/>
+                <w:lang w:val="es-MX"/>
+              </w:rPr>
+            </w:pPr>
+            <w:r>
+              <w:rPr>
+                <w:rFonts w:ascii="Tahoma" w:eastAsia="Tahoma" w:hAnsi="Tahoma" w:cs="Tahoma"/>
+                <w:b/>
+                <w:sz w:val="20"/>
+                <w:szCs w:val="20"/>
+                <w:lang w:val="es-MX"/>
+              </w:rPr>
+              <w:t>El sistema solicita se ingrese/seleccione el periodo de tiempo</w:t>
+            </w:r>
+          </w:p>
+        </w:tc>
+      </w:tr>
+      <w:tr>
+        <w:trPr>
+          <w:trHeight w:val="510"/>
+          <w:tblCellSpacing w:w="20" w:type="dxa"/>
+          <w:jc w:val="center"/>
+        </w:trPr>
+        <w:tc>
+          <w:tcPr>
+            <w:tcW w:w="10101" w:type="dxa"/>
+            <w:gridSpan w:val="5"/>
+            <w:tcBorders>
+              <w:top w:val="outset" w:sz="6" w:space="0" w:color="auto"/>
+              <w:left w:val="outset" w:sz="6" w:space="0" w:color="auto"/>
+              <w:bottom w:val="outset" w:sz="6" w:space="0" w:color="auto"/>
+              <w:right w:val="outset" w:sz="6" w:space="0" w:color="auto"/>
+            </w:tcBorders>
+          </w:tcPr>
+          <w:p>
+            <w:pPr>
+              <w:widowControl w:val="0"/>
+              <w:numPr>
+                <w:ilvl w:val="0"/>
+                <w:numId w:val="4"/>
+              </w:numPr>
+              <w:pBdr>
+                <w:top w:val="nil"/>
+                <w:left w:val="nil"/>
+                <w:bottom w:val="nil"/>
+                <w:right w:val="nil"/>
+                <w:between w:val="nil"/>
+              </w:pBdr>
+              <w:spacing w:line="276" w:lineRule="auto"/>
+              <w:rPr>
+                <w:rFonts w:ascii="Tahoma" w:eastAsia="Tahoma" w:hAnsi="Tahoma" w:cs="Tahoma"/>
+                <w:b/>
+                <w:sz w:val="20"/>
+                <w:szCs w:val="20"/>
+                <w:lang w:val="es-MX"/>
+              </w:rPr>
+            </w:pPr>
+            <w:r>
+              <w:rPr>
+                <w:rFonts w:ascii="Tahoma" w:eastAsia="Tahoma" w:hAnsi="Tahoma" w:cs="Tahoma"/>
+                <w:b/>
+                <w:sz w:val="20"/>
+                <w:szCs w:val="20"/>
+                <w:lang w:val="es-MX"/>
+              </w:rPr>
+              <w:t>Administrador ingresa el periodo de tiempo</w:t>
+            </w:r>
+          </w:p>
+        </w:tc>
+      </w:tr>
+      <w:tr>
+        <w:trPr>
+          <w:trHeight w:val="510"/>
+          <w:tblCellSpacing w:w="20" w:type="dxa"/>
+          <w:jc w:val="center"/>
+        </w:trPr>
+        <w:tc>
+          <w:tcPr>
+            <w:tcW w:w="10101" w:type="dxa"/>
+            <w:gridSpan w:val="5"/>
+            <w:tcBorders>
+              <w:top w:val="outset" w:sz="6" w:space="0" w:color="auto"/>
+              <w:left w:val="outset" w:sz="6" w:space="0" w:color="auto"/>
+              <w:bottom w:val="outset" w:sz="6" w:space="0" w:color="auto"/>
+              <w:right w:val="outset" w:sz="6" w:space="0" w:color="auto"/>
+            </w:tcBorders>
+          </w:tcPr>
+          <w:p>
+            <w:pPr>
+              <w:widowControl w:val="0"/>
+              <w:numPr>
+                <w:ilvl w:val="0"/>
+                <w:numId w:val="4"/>
+              </w:numPr>
+              <w:pBdr>
+                <w:top w:val="nil"/>
+                <w:left w:val="nil"/>
+                <w:bottom w:val="nil"/>
+                <w:right w:val="nil"/>
+                <w:between w:val="nil"/>
+              </w:pBdr>
+              <w:spacing w:line="276" w:lineRule="auto"/>
+              <w:rPr>
+                <w:rFonts w:ascii="Tahoma" w:eastAsia="Tahoma" w:hAnsi="Tahoma" w:cs="Tahoma"/>
+                <w:b/>
+                <w:sz w:val="20"/>
+                <w:szCs w:val="20"/>
+                <w:lang w:val="es-MX"/>
+              </w:rPr>
+            </w:pPr>
+            <w:r>
+              <w:rPr>
+                <w:rFonts w:ascii="Tahoma" w:eastAsia="Tahoma" w:hAnsi="Tahoma" w:cs="Tahoma"/>
+                <w:b/>
+                <w:sz w:val="20"/>
+                <w:szCs w:val="20"/>
+                <w:lang w:val="es-MX"/>
+              </w:rPr>
+              <w:t>El sistema solicita se seleccione el resultado</w:t>
+            </w:r>
+          </w:p>
+        </w:tc>
+      </w:tr>
+      <w:tr>
+        <w:trPr>
+          <w:trHeight w:val="510"/>
+          <w:tblCellSpacing w:w="20" w:type="dxa"/>
+          <w:jc w:val="center"/>
+        </w:trPr>
+        <w:tc>
+          <w:tcPr>
+            <w:tcW w:w="10101" w:type="dxa"/>
+            <w:gridSpan w:val="5"/>
+            <w:tcBorders>
+              <w:top w:val="outset" w:sz="6" w:space="0" w:color="auto"/>
+              <w:left w:val="outset" w:sz="6" w:space="0" w:color="auto"/>
+              <w:bottom w:val="outset" w:sz="6" w:space="0" w:color="auto"/>
+              <w:right w:val="outset" w:sz="6" w:space="0" w:color="auto"/>
+            </w:tcBorders>
+          </w:tcPr>
+          <w:p>
+            <w:pPr>
+              <w:widowControl w:val="0"/>
+              <w:numPr>
+                <w:ilvl w:val="0"/>
+                <w:numId w:val="4"/>
+              </w:numPr>
+              <w:pBdr>
+                <w:top w:val="nil"/>
+                <w:left w:val="nil"/>
+                <w:bottom w:val="nil"/>
+                <w:right w:val="nil"/>
+                <w:between w:val="nil"/>
+              </w:pBdr>
+              <w:spacing w:line="276" w:lineRule="auto"/>
+              <w:rPr>
+                <w:rFonts w:ascii="Tahoma" w:eastAsia="Tahoma" w:hAnsi="Tahoma" w:cs="Tahoma"/>
+                <w:b/>
+                <w:sz w:val="20"/>
+                <w:szCs w:val="20"/>
+                <w:lang w:val="es-MX"/>
+              </w:rPr>
+            </w:pPr>
+            <w:r>
+              <w:rPr>
+                <w:rFonts w:ascii="Tahoma" w:eastAsia="Tahoma" w:hAnsi="Tahoma" w:cs="Tahoma"/>
+                <w:b/>
+                <w:sz w:val="20"/>
+                <w:szCs w:val="20"/>
+                <w:lang w:val="es-MX"/>
+              </w:rPr>
+              <w:t>Administrador ingresa el resultado</w:t>
+            </w:r>
+          </w:p>
+        </w:tc>
+      </w:tr>
+      <w:tr>
+        <w:trPr>
+          <w:trHeight w:val="510"/>
+          <w:tblCellSpacing w:w="20" w:type="dxa"/>
+          <w:jc w:val="center"/>
+        </w:trPr>
+        <w:tc>
+          <w:tcPr>
+            <w:tcW w:w="10101" w:type="dxa"/>
+            <w:gridSpan w:val="5"/>
+            <w:tcBorders>
+              <w:top w:val="outset" w:sz="6" w:space="0" w:color="auto"/>
+              <w:left w:val="outset" w:sz="6" w:space="0" w:color="auto"/>
+              <w:bottom w:val="outset" w:sz="6" w:space="0" w:color="auto"/>
+              <w:right w:val="outset" w:sz="6" w:space="0" w:color="auto"/>
+            </w:tcBorders>
+            <w:hideMark/>
+          </w:tcPr>
+          <w:p>
+            <w:pPr>
+              <w:widowControl w:val="0"/>
+              <w:numPr>
+                <w:ilvl w:val="0"/>
+                <w:numId w:val="4"/>
+              </w:numPr>
+              <w:pBdr>
+                <w:top w:val="nil"/>
+                <w:left w:val="nil"/>
+                <w:bottom w:val="nil"/>
+                <w:right w:val="nil"/>
+                <w:between w:val="nil"/>
+              </w:pBdr>
+              <w:spacing w:line="276" w:lineRule="auto"/>
+              <w:rPr>
+                <w:rFonts w:ascii="Tahoma" w:eastAsia="Tahoma" w:hAnsi="Tahoma" w:cs="Tahoma"/>
+                <w:b/>
+                <w:sz w:val="20"/>
+                <w:szCs w:val="20"/>
+                <w:lang w:val="es-MX"/>
+              </w:rPr>
+            </w:pPr>
+            <w:r>
+              <w:rPr>
+                <w:rFonts w:ascii="Tahoma" w:eastAsia="Tahoma" w:hAnsi="Tahoma" w:cs="Tahoma"/>
+                <w:b/>
+                <w:sz w:val="20"/>
+                <w:szCs w:val="20"/>
+                <w:lang w:val="es-MX"/>
+              </w:rPr>
+              <w:t xml:space="preserve">El sistema busca y encuentra las revisiones con el resultado seleccionado en el periodo seleccionado. </w:t>
+            </w:r>
+          </w:p>
+        </w:tc>
+      </w:tr>
+      <w:tr>
+        <w:trPr>
+          <w:trHeight w:val="510"/>
+          <w:tblCellSpacing w:w="20" w:type="dxa"/>
+          <w:jc w:val="center"/>
+        </w:trPr>
+        <w:tc>
+          <w:tcPr>
+            <w:tcW w:w="10101" w:type="dxa"/>
+            <w:gridSpan w:val="5"/>
+            <w:tcBorders>
+              <w:top w:val="outset" w:sz="6" w:space="0" w:color="auto"/>
+              <w:left w:val="outset" w:sz="6" w:space="0" w:color="auto"/>
+              <w:bottom w:val="outset" w:sz="6" w:space="0" w:color="auto"/>
+              <w:right w:val="outset" w:sz="6" w:space="0" w:color="auto"/>
+            </w:tcBorders>
+            <w:hideMark/>
+          </w:tcPr>
+          <w:p>
+            <w:pPr>
+              <w:widowControl w:val="0"/>
+              <w:numPr>
+                <w:ilvl w:val="0"/>
+                <w:numId w:val="4"/>
+              </w:numPr>
+              <w:pBdr>
+                <w:top w:val="nil"/>
+                <w:left w:val="nil"/>
+                <w:bottom w:val="nil"/>
+                <w:right w:val="nil"/>
+                <w:between w:val="nil"/>
+              </w:pBdr>
+              <w:spacing w:line="276" w:lineRule="auto"/>
+              <w:rPr>
+                <w:rFonts w:ascii="Tahoma" w:eastAsia="Tahoma" w:hAnsi="Tahoma" w:cs="Tahoma"/>
+                <w:b/>
+                <w:sz w:val="20"/>
+                <w:szCs w:val="20"/>
+                <w:lang w:val="es-MX"/>
+              </w:rPr>
+            </w:pPr>
+            <w:r>
+              <w:rPr>
+                <w:rFonts w:ascii="Tahoma" w:eastAsia="Tahoma" w:hAnsi="Tahoma" w:cs="Tahoma"/>
+                <w:b/>
+                <w:sz w:val="20"/>
+                <w:szCs w:val="20"/>
+                <w:lang w:val="es-MX"/>
+              </w:rPr>
+              <w:t>El sistema muestra las revisiones</w:t>
+            </w:r>
+          </w:p>
+        </w:tc>
+      </w:tr>
+      <w:tr>
+        <w:trPr>
+          <w:trHeight w:val="510"/>
+          <w:tblCellSpacing w:w="20" w:type="dxa"/>
+          <w:jc w:val="center"/>
+        </w:trPr>
+        <w:tc>
+          <w:tcPr>
+            <w:tcW w:w="10101" w:type="dxa"/>
+            <w:gridSpan w:val="5"/>
+            <w:tcBorders>
+              <w:top w:val="outset" w:sz="6" w:space="0" w:color="auto"/>
+              <w:left w:val="outset" w:sz="6" w:space="0" w:color="auto"/>
+              <w:bottom w:val="outset" w:sz="6" w:space="0" w:color="auto"/>
+              <w:right w:val="outset" w:sz="6" w:space="0" w:color="auto"/>
+            </w:tcBorders>
+            <w:hideMark/>
+          </w:tcPr>
+          <w:p>
+            <w:pPr>
+              <w:widowControl w:val="0"/>
+              <w:numPr>
+                <w:ilvl w:val="0"/>
+                <w:numId w:val="4"/>
+              </w:numPr>
+              <w:pBdr>
+                <w:top w:val="nil"/>
+                <w:left w:val="nil"/>
+                <w:bottom w:val="nil"/>
+                <w:right w:val="nil"/>
+                <w:between w:val="nil"/>
+              </w:pBdr>
+              <w:spacing w:line="276" w:lineRule="auto"/>
+              <w:rPr>
+                <w:rFonts w:ascii="Tahoma" w:eastAsia="Tahoma" w:hAnsi="Tahoma" w:cs="Tahoma"/>
+                <w:b/>
+                <w:sz w:val="20"/>
+                <w:szCs w:val="20"/>
+                <w:lang w:val="es-MX"/>
+              </w:rPr>
+            </w:pPr>
+            <w:r>
+              <w:rPr>
+                <w:rFonts w:ascii="Tahoma" w:eastAsia="Tahoma" w:hAnsi="Tahoma" w:cs="Tahoma"/>
+                <w:b/>
+                <w:sz w:val="20"/>
+                <w:szCs w:val="20"/>
+                <w:lang w:val="es-MX"/>
+              </w:rPr>
+              <w:t>Fin del CU</w:t>
+            </w:r>
+          </w:p>
+        </w:tc>
+      </w:tr>
+      <w:tr>
+        <w:trPr>
+          <w:trHeight w:val="510"/>
+          <w:tblCellSpacing w:w="20" w:type="dxa"/>
+          <w:jc w:val="center"/>
+        </w:trPr>
+        <w:tc>
+          <w:tcPr>
+            <w:tcW w:w="10101" w:type="dxa"/>
+            <w:gridSpan w:val="5"/>
+            <w:tcBorders>
+              <w:top w:val="outset" w:sz="6" w:space="0" w:color="auto"/>
+              <w:left w:val="outset" w:sz="6" w:space="0" w:color="auto"/>
+              <w:bottom w:val="outset" w:sz="6" w:space="0" w:color="auto"/>
+              <w:right w:val="outset" w:sz="6" w:space="0" w:color="auto"/>
+            </w:tcBorders>
+            <w:shd w:val="clear" w:color="auto" w:fill="BFBFBF"/>
+          </w:tcPr>
+          <w:p>
+            <w:pPr>
+              <w:widowControl w:val="0"/>
+              <w:pBdr>
+                <w:top w:val="nil"/>
+                <w:left w:val="nil"/>
+                <w:bottom w:val="nil"/>
+                <w:right w:val="nil"/>
+                <w:between w:val="nil"/>
+              </w:pBdr>
+              <w:spacing w:line="276" w:lineRule="auto"/>
+              <w:rPr>
+                <w:rFonts w:ascii="Tahoma" w:eastAsia="Tahoma" w:hAnsi="Tahoma" w:cs="Tahoma"/>
+                <w:b/>
+                <w:bCs/>
+                <w:sz w:val="20"/>
+                <w:szCs w:val="20"/>
+              </w:rPr>
+            </w:pPr>
+            <w:r>
+              <w:rPr>
+                <w:rFonts w:ascii="Tahoma" w:eastAsia="Tahoma" w:hAnsi="Tahoma" w:cs="Tahoma"/>
+                <w:b/>
+                <w:bCs/>
+                <w:sz w:val="20"/>
+                <w:szCs w:val="20"/>
+              </w:rPr>
+              <w:t>Flujos alternativos</w:t>
+            </w:r>
+            <w:r>
+              <w:rPr>
+                <w:rFonts w:ascii="Tahoma" w:eastAsia="Tahoma" w:hAnsi="Tahoma" w:cs="Tahoma"/>
+                <w:b/>
+                <w:bCs/>
+                <w:sz w:val="20"/>
+                <w:szCs w:val="20"/>
+              </w:rPr>
+              <w:t>:</w:t>
+            </w:r>
+          </w:p>
+        </w:tc>
+      </w:tr>
+      <w:tr>
+        <w:trPr>
+          <w:trHeight w:val="510"/>
+          <w:tblCellSpacing w:w="20" w:type="dxa"/>
+          <w:jc w:val="center"/>
+        </w:trPr>
+        <w:tc>
+          <w:tcPr>
+            <w:tcW w:w="10101" w:type="dxa"/>
+            <w:gridSpan w:val="5"/>
+            <w:tcBorders>
+              <w:top w:val="outset" w:sz="6" w:space="0" w:color="auto"/>
+              <w:left w:val="outset" w:sz="6" w:space="0" w:color="auto"/>
+              <w:bottom w:val="outset" w:sz="6" w:space="0" w:color="auto"/>
+              <w:right w:val="outset" w:sz="6" w:space="0" w:color="auto"/>
+            </w:tcBorders>
+          </w:tcPr>
+          <w:p>
+            <w:pPr>
+              <w:widowControl w:val="0"/>
+              <w:pBdr>
+                <w:top w:val="nil"/>
+                <w:left w:val="nil"/>
+                <w:bottom w:val="nil"/>
+                <w:right w:val="nil"/>
+                <w:between w:val="nil"/>
+              </w:pBdr>
+              <w:spacing w:line="276" w:lineRule="auto"/>
+              <w:rPr>
+                <w:rFonts w:ascii="Tahoma" w:eastAsia="Tahoma" w:hAnsi="Tahoma" w:cs="Tahoma"/>
+                <w:b/>
+                <w:sz w:val="20"/>
+                <w:szCs w:val="20"/>
+                <w:lang w:val="es-MX"/>
+              </w:rPr>
+            </w:pPr>
+            <w:r>
+              <w:rPr>
+                <w:rFonts w:ascii="Tahoma" w:eastAsia="Tahoma" w:hAnsi="Tahoma" w:cs="Tahoma"/>
+                <w:b/>
+                <w:sz w:val="20"/>
+                <w:szCs w:val="20"/>
+                <w:lang w:val="es-MX"/>
+              </w:rPr>
+              <w:t>A1. El sistema no encuentra revisiones dentro de los par</w:t>
+            </w:r>
+            <w:r>
+              <w:rPr>
+                <w:rFonts w:ascii="Tahoma" w:eastAsia="Tahoma" w:hAnsi="Tahoma" w:cs="Tahoma"/>
+                <w:b/>
+                <w:sz w:val="20"/>
+                <w:szCs w:val="20"/>
+                <w:lang w:val="es-MX"/>
+              </w:rPr>
+              <w:t>á</w:t>
+            </w:r>
+            <w:r>
+              <w:rPr>
+                <w:rFonts w:ascii="Tahoma" w:eastAsia="Tahoma" w:hAnsi="Tahoma" w:cs="Tahoma"/>
+                <w:b/>
+                <w:sz w:val="20"/>
+                <w:szCs w:val="20"/>
+                <w:lang w:val="es-MX"/>
+              </w:rPr>
+              <w:t>metros seleccionados (paso 6). Se cancela el caso de uso</w:t>
+            </w:r>
+          </w:p>
+        </w:tc>
+      </w:tr>
+      <w:tr>
+        <w:trPr>
+          <w:gridAfter w:val="1"/>
+          <w:wAfter w:w="5" w:type="dxa"/>
+          <w:cantSplit/>
+          <w:trHeight w:val="757"/>
+          <w:tblCellSpacing w:w="20" w:type="dxa"/>
+          <w:jc w:val="center"/>
+        </w:trPr>
+        <w:tc>
+          <w:tcPr>
+            <w:tcW w:w="10036" w:type="dxa"/>
+            <w:gridSpan w:val="4"/>
+            <w:tcBorders>
+              <w:top w:val="outset" w:sz="6" w:space="0" w:color="auto"/>
+              <w:left w:val="outset" w:sz="6" w:space="0" w:color="auto"/>
+              <w:bottom w:val="outset" w:sz="6" w:space="0" w:color="auto"/>
+              <w:right w:val="outset" w:sz="6" w:space="0" w:color="auto"/>
+            </w:tcBorders>
+          </w:tcPr>
+          <w:p>
+            <w:pPr>
+              <w:widowControl w:val="0"/>
+              <w:pBdr>
+                <w:top w:val="nil"/>
+                <w:left w:val="nil"/>
+                <w:bottom w:val="nil"/>
+                <w:right w:val="nil"/>
+                <w:between w:val="nil"/>
+              </w:pBdr>
+              <w:spacing w:line="276" w:lineRule="auto"/>
+              <w:rPr>
+                <w:rFonts w:ascii="Tahoma" w:eastAsia="Tahoma" w:hAnsi="Tahoma" w:cs="Tahoma"/>
+                <w:b/>
+                <w:bCs/>
+                <w:sz w:val="20"/>
+                <w:szCs w:val="20"/>
+              </w:rPr>
+            </w:pPr>
+            <w:r>
+              <w:rPr>
+                <w:rFonts w:ascii="Tahoma" w:eastAsia="Tahoma" w:hAnsi="Tahoma" w:cs="Tahoma"/>
+                <w:b/>
+                <w:bCs/>
+                <w:sz w:val="20"/>
+                <w:szCs w:val="20"/>
+              </w:rPr>
+              <w:t xml:space="preserve">Observaciones: </w:t>
+            </w:r>
+          </w:p>
+          <w:p>
+            <w:pPr>
+              <w:widowControl w:val="0"/>
+              <w:pBdr>
+                <w:top w:val="nil"/>
+                <w:left w:val="nil"/>
+                <w:bottom w:val="nil"/>
+                <w:right w:val="nil"/>
+                <w:between w:val="nil"/>
+              </w:pBdr>
+              <w:spacing w:line="276" w:lineRule="auto"/>
+              <w:rPr>
+                <w:rFonts w:ascii="Tahoma" w:eastAsia="Tahoma" w:hAnsi="Tahoma" w:cs="Tahoma"/>
+                <w:b/>
+                <w:bCs/>
+                <w:sz w:val="20"/>
+                <w:szCs w:val="20"/>
+                <w:lang w:val="es-MX"/>
+              </w:rPr>
+            </w:pPr>
+            <w:r>
+              <w:rPr>
+                <w:rFonts w:ascii="Tahoma" w:eastAsia="Tahoma" w:hAnsi="Tahoma" w:cs="Tahoma"/>
+                <w:b/>
+                <w:bCs/>
+                <w:sz w:val="20"/>
+                <w:szCs w:val="20"/>
+                <w:lang w:val="es-MX"/>
+              </w:rPr>
+              <w:t>El periodo de tiempo no puede terminar ni empezar posterior a la fecha actual</w:t>
+            </w:r>
+          </w:p>
+        </w:tc>
+      </w:tr>
+      <w:tr>
+        <w:trPr>
+          <w:gridAfter w:val="1"/>
+          <w:wAfter w:w="5" w:type="dxa"/>
+          <w:cantSplit/>
+          <w:tblCellSpacing w:w="20" w:type="dxa"/>
+          <w:jc w:val="center"/>
+        </w:trPr>
+        <w:tc>
+          <w:tcPr>
+            <w:tcW w:w="10036" w:type="dxa"/>
+            <w:gridSpan w:val="4"/>
+            <w:tcBorders>
+              <w:top w:val="outset" w:sz="6" w:space="0" w:color="auto"/>
+              <w:left w:val="outset" w:sz="6" w:space="0" w:color="auto"/>
+              <w:bottom w:val="outset" w:sz="6" w:space="0" w:color="auto"/>
+              <w:right w:val="outset" w:sz="6" w:space="0" w:color="auto"/>
+            </w:tcBorders>
+            <w:hideMark/>
+          </w:tcPr>
+          <w:p>
+            <w:pPr>
+              <w:widowControl w:val="0"/>
+              <w:pBdr>
+                <w:top w:val="nil"/>
+                <w:left w:val="nil"/>
+                <w:bottom w:val="nil"/>
+                <w:right w:val="nil"/>
+                <w:between w:val="nil"/>
+              </w:pBdr>
+              <w:spacing w:line="276" w:lineRule="auto"/>
+              <w:rPr>
+                <w:rFonts w:ascii="Tahoma" w:eastAsia="Tahoma" w:hAnsi="Tahoma" w:cs="Tahoma"/>
+                <w:b/>
+                <w:sz w:val="20"/>
+                <w:szCs w:val="20"/>
+                <w:lang w:val="es-MX"/>
+              </w:rPr>
+            </w:pPr>
+            <w:r>
+              <w:rPr>
+                <w:rFonts w:ascii="Tahoma" w:eastAsia="Tahoma" w:hAnsi="Tahoma" w:cs="Tahoma"/>
+                <w:b/>
+                <w:bCs/>
+                <w:sz w:val="20"/>
+                <w:szCs w:val="20"/>
+              </w:rPr>
+              <w:t xml:space="preserve">Asociaciones de Extensión:  </w:t>
+            </w:r>
+            <w:r>
+              <w:rPr>
+                <w:rFonts w:ascii="Tahoma" w:eastAsia="Tahoma" w:hAnsi="Tahoma" w:cs="Tahoma"/>
+                <w:b/>
+                <w:sz w:val="20"/>
+                <w:szCs w:val="20"/>
+                <w:lang w:val="es-MX"/>
+              </w:rPr>
+              <w:t>no aplica</w:t>
+            </w:r>
+          </w:p>
+        </w:tc>
+      </w:tr>
+      <w:tr>
+        <w:trPr>
+          <w:gridAfter w:val="1"/>
+          <w:wAfter w:w="5" w:type="dxa"/>
+          <w:cantSplit/>
+          <w:tblCellSpacing w:w="20" w:type="dxa"/>
+          <w:jc w:val="center"/>
+        </w:trPr>
+        <w:tc>
+          <w:tcPr>
+            <w:tcW w:w="10036" w:type="dxa"/>
+            <w:gridSpan w:val="4"/>
+            <w:tcBorders>
+              <w:top w:val="outset" w:sz="6" w:space="0" w:color="auto"/>
+              <w:left w:val="outset" w:sz="6" w:space="0" w:color="auto"/>
+              <w:bottom w:val="outset" w:sz="6" w:space="0" w:color="auto"/>
+              <w:right w:val="outset" w:sz="6" w:space="0" w:color="auto"/>
+            </w:tcBorders>
+            <w:hideMark/>
+          </w:tcPr>
+          <w:p>
+            <w:pPr>
+              <w:widowControl w:val="0"/>
+              <w:pBdr>
+                <w:top w:val="nil"/>
+                <w:left w:val="nil"/>
+                <w:bottom w:val="nil"/>
+                <w:right w:val="nil"/>
+                <w:between w:val="nil"/>
+              </w:pBdr>
+              <w:spacing w:line="276" w:lineRule="auto"/>
+              <w:rPr>
+                <w:rFonts w:ascii="Tahoma" w:eastAsia="Tahoma" w:hAnsi="Tahoma" w:cs="Tahoma"/>
+                <w:b/>
+                <w:sz w:val="20"/>
+                <w:szCs w:val="20"/>
+              </w:rPr>
+            </w:pPr>
+            <w:r>
+              <w:rPr>
+                <w:rFonts w:ascii="Tahoma" w:eastAsia="Tahoma" w:hAnsi="Tahoma" w:cs="Tahoma"/>
+                <w:b/>
+                <w:bCs/>
+                <w:sz w:val="20"/>
+                <w:szCs w:val="20"/>
+              </w:rPr>
+              <w:t xml:space="preserve">Asociaciones de Inclusión: </w:t>
+            </w:r>
+            <w:r>
+              <w:rPr>
+                <w:rFonts w:ascii="Tahoma" w:eastAsia="Tahoma" w:hAnsi="Tahoma" w:cs="Tahoma"/>
+                <w:b/>
+                <w:sz w:val="20"/>
+                <w:szCs w:val="20"/>
+                <w:lang w:val="es-MX"/>
+              </w:rPr>
+              <w:t>no aplica</w:t>
+            </w:r>
+          </w:p>
+        </w:tc>
+      </w:tr>
+      <w:tr>
+        <w:trPr>
+          <w:gridAfter w:val="1"/>
+          <w:wAfter w:w="5" w:type="dxa"/>
+          <w:cantSplit/>
+          <w:tblCellSpacing w:w="20" w:type="dxa"/>
+          <w:jc w:val="center"/>
+        </w:trPr>
+        <w:tc>
+          <w:tcPr>
+            <w:tcW w:w="10036" w:type="dxa"/>
+            <w:gridSpan w:val="4"/>
+            <w:tcBorders>
+              <w:top w:val="outset" w:sz="6" w:space="0" w:color="auto"/>
+              <w:left w:val="outset" w:sz="6" w:space="0" w:color="auto"/>
+              <w:bottom w:val="outset" w:sz="6" w:space="0" w:color="auto"/>
+              <w:right w:val="outset" w:sz="6" w:space="0" w:color="auto"/>
+            </w:tcBorders>
+            <w:hideMark/>
+          </w:tcPr>
+          <w:p>
+            <w:pPr>
+              <w:widowControl w:val="0"/>
+              <w:pBdr>
+                <w:top w:val="nil"/>
+                <w:left w:val="nil"/>
+                <w:bottom w:val="nil"/>
+                <w:right w:val="nil"/>
+                <w:between w:val="nil"/>
+              </w:pBdr>
+              <w:spacing w:line="276" w:lineRule="auto"/>
+              <w:rPr>
+                <w:rFonts w:ascii="Tahoma" w:eastAsia="Tahoma" w:hAnsi="Tahoma" w:cs="Tahoma"/>
+                <w:b/>
+                <w:bCs/>
+                <w:sz w:val="20"/>
+                <w:szCs w:val="20"/>
+              </w:rPr>
+            </w:pPr>
+            <w:r>
+              <w:rPr>
+                <w:rFonts w:ascii="Tahoma" w:eastAsia="Tahoma" w:hAnsi="Tahoma" w:cs="Tahoma"/>
+                <w:b/>
+                <w:bCs/>
+                <w:sz w:val="20"/>
+                <w:szCs w:val="20"/>
+              </w:rPr>
+              <w:t xml:space="preserve">Use Case donde se incluye: </w:t>
+            </w:r>
+            <w:r>
+              <w:rPr>
+                <w:rFonts w:ascii="Tahoma" w:eastAsia="Tahoma" w:hAnsi="Tahoma" w:cs="Tahoma"/>
+                <w:b/>
+                <w:sz w:val="20"/>
+                <w:szCs w:val="20"/>
+                <w:lang w:val="es-MX"/>
+              </w:rPr>
+              <w:t>no aplica</w:t>
+            </w:r>
+          </w:p>
+        </w:tc>
+      </w:tr>
+      <w:tr>
+        <w:trPr>
+          <w:gridAfter w:val="1"/>
+          <w:wAfter w:w="5" w:type="dxa"/>
+          <w:cantSplit/>
+          <w:tblCellSpacing w:w="20" w:type="dxa"/>
+          <w:jc w:val="center"/>
+        </w:trPr>
+        <w:tc>
+          <w:tcPr>
+            <w:tcW w:w="10036" w:type="dxa"/>
+            <w:gridSpan w:val="4"/>
+            <w:tcBorders>
+              <w:top w:val="outset" w:sz="6" w:space="0" w:color="auto"/>
+              <w:left w:val="outset" w:sz="6" w:space="0" w:color="auto"/>
+              <w:bottom w:val="outset" w:sz="6" w:space="0" w:color="auto"/>
+              <w:right w:val="outset" w:sz="6" w:space="0" w:color="auto"/>
+            </w:tcBorders>
+            <w:hideMark/>
+          </w:tcPr>
+          <w:p>
+            <w:pPr>
+              <w:widowControl w:val="0"/>
+              <w:pBdr>
+                <w:top w:val="nil"/>
+                <w:left w:val="nil"/>
+                <w:bottom w:val="nil"/>
+                <w:right w:val="nil"/>
+                <w:between w:val="nil"/>
+              </w:pBdr>
+              <w:spacing w:line="276" w:lineRule="auto"/>
+              <w:rPr>
+                <w:rFonts w:ascii="Tahoma" w:eastAsia="Tahoma" w:hAnsi="Tahoma" w:cs="Tahoma"/>
+                <w:b/>
+                <w:bCs/>
+                <w:sz w:val="20"/>
+                <w:szCs w:val="20"/>
+              </w:rPr>
+            </w:pPr>
+            <w:r>
+              <w:rPr>
+                <w:rFonts w:ascii="Tahoma" w:eastAsia="Tahoma" w:hAnsi="Tahoma" w:cs="Tahoma"/>
+                <w:b/>
+                <w:bCs/>
+                <w:sz w:val="20"/>
+                <w:szCs w:val="20"/>
+              </w:rPr>
+              <w:t xml:space="preserve">Use Case al que extiende: </w:t>
+            </w:r>
+            <w:r>
+              <w:rPr>
+                <w:rFonts w:ascii="Tahoma" w:eastAsia="Tahoma" w:hAnsi="Tahoma" w:cs="Tahoma"/>
+                <w:b/>
+                <w:sz w:val="20"/>
+                <w:szCs w:val="20"/>
+                <w:lang w:val="es-MX"/>
+              </w:rPr>
+              <w:t>no aplica</w:t>
+            </w:r>
+          </w:p>
+        </w:tc>
+      </w:tr>
+      <w:tr>
+        <w:trPr>
+          <w:gridAfter w:val="1"/>
+          <w:wAfter w:w="5" w:type="dxa"/>
+          <w:cantSplit/>
+          <w:tblCellSpacing w:w="20" w:type="dxa"/>
+          <w:jc w:val="center"/>
+        </w:trPr>
+        <w:tc>
+          <w:tcPr>
+            <w:tcW w:w="10036" w:type="dxa"/>
+            <w:gridSpan w:val="4"/>
+            <w:tcBorders>
+              <w:top w:val="outset" w:sz="6" w:space="0" w:color="auto"/>
+              <w:left w:val="outset" w:sz="6" w:space="0" w:color="auto"/>
+              <w:bottom w:val="outset" w:sz="6" w:space="0" w:color="auto"/>
+              <w:right w:val="outset" w:sz="6" w:space="0" w:color="auto"/>
+            </w:tcBorders>
+            <w:hideMark/>
+          </w:tcPr>
+          <w:p>
+            <w:pPr>
+              <w:widowControl w:val="0"/>
+              <w:pBdr>
+                <w:top w:val="nil"/>
+                <w:left w:val="nil"/>
+                <w:bottom w:val="nil"/>
+                <w:right w:val="nil"/>
+                <w:between w:val="nil"/>
+              </w:pBdr>
+              <w:spacing w:line="276" w:lineRule="auto"/>
+              <w:rPr>
+                <w:rFonts w:ascii="Tahoma" w:eastAsia="Tahoma" w:hAnsi="Tahoma" w:cs="Tahoma"/>
+                <w:b/>
+                <w:sz w:val="20"/>
+                <w:szCs w:val="20"/>
+              </w:rPr>
+            </w:pPr>
+            <w:r>
+              <w:rPr>
+                <w:rFonts w:ascii="Tahoma" w:eastAsia="Tahoma" w:hAnsi="Tahoma" w:cs="Tahoma"/>
+                <w:b/>
+                <w:sz w:val="20"/>
+                <w:szCs w:val="20"/>
+              </w:rPr>
+              <w:t xml:space="preserve">Use Case de Generalización: </w:t>
+            </w:r>
+            <w:r>
+              <w:rPr>
+                <w:rFonts w:ascii="Tahoma" w:eastAsia="Tahoma" w:hAnsi="Tahoma" w:cs="Tahoma"/>
+                <w:b/>
+                <w:sz w:val="20"/>
+                <w:szCs w:val="20"/>
+                <w:lang w:val="es-MX"/>
+              </w:rPr>
+              <w:t>no aplica</w:t>
+            </w:r>
+          </w:p>
+        </w:tc>
+      </w:tr>
+      <w:tr>
+        <w:trPr>
+          <w:gridAfter w:val="1"/>
+          <w:wAfter w:w="5" w:type="dxa"/>
+          <w:cantSplit/>
+          <w:tblCellSpacing w:w="20" w:type="dxa"/>
+          <w:jc w:val="center"/>
+        </w:trPr>
+        <w:tc>
+          <w:tcPr>
+            <w:tcW w:w="6383" w:type="dxa"/>
+            <w:gridSpan w:val="2"/>
+            <w:tcBorders>
+              <w:top w:val="outset" w:sz="6" w:space="0" w:color="auto"/>
+              <w:left w:val="outset" w:sz="6" w:space="0" w:color="auto"/>
+              <w:bottom w:val="outset" w:sz="6" w:space="0" w:color="auto"/>
+              <w:right w:val="outset" w:sz="6" w:space="0" w:color="auto"/>
+            </w:tcBorders>
+            <w:hideMark/>
+          </w:tcPr>
+          <w:p>
+            <w:pPr>
+              <w:widowControl w:val="0"/>
+              <w:pBdr>
+                <w:top w:val="nil"/>
+                <w:left w:val="nil"/>
+                <w:bottom w:val="nil"/>
+                <w:right w:val="nil"/>
+                <w:between w:val="nil"/>
+              </w:pBdr>
+              <w:spacing w:line="276" w:lineRule="auto"/>
+              <w:rPr>
+                <w:rFonts w:ascii="Tahoma" w:eastAsia="Tahoma" w:hAnsi="Tahoma" w:cs="Tahoma"/>
+                <w:b/>
+                <w:sz w:val="20"/>
+                <w:szCs w:val="20"/>
+                <w:lang w:val="es-MX"/>
+              </w:rPr>
+            </w:pPr>
+            <w:r>
+              <w:rPr>
+                <w:rFonts w:ascii="Tahoma" w:eastAsia="Tahoma" w:hAnsi="Tahoma" w:cs="Tahoma"/>
+                <w:b/>
+                <w:sz w:val="20"/>
+                <w:szCs w:val="20"/>
+              </w:rPr>
+              <w:t xml:space="preserve">Autor: </w:t>
+            </w:r>
+            <w:r>
+              <w:rPr>
+                <w:rFonts w:ascii="Tahoma" w:eastAsia="Tahoma" w:hAnsi="Tahoma" w:cs="Tahoma"/>
+                <w:b/>
+                <w:sz w:val="20"/>
+                <w:szCs w:val="20"/>
+                <w:lang w:val="es-MX"/>
+              </w:rPr>
+              <w:t>Grupo CA13</w:t>
+            </w:r>
+          </w:p>
+        </w:tc>
+        <w:tc>
+          <w:tcPr>
+            <w:tcW w:w="3613" w:type="dxa"/>
+            <w:gridSpan w:val="2"/>
+            <w:tcBorders>
+              <w:top w:val="outset" w:sz="6" w:space="0" w:color="auto"/>
+              <w:left w:val="outset" w:sz="6" w:space="0" w:color="auto"/>
+              <w:bottom w:val="outset" w:sz="6" w:space="0" w:color="auto"/>
+              <w:right w:val="outset" w:sz="6" w:space="0" w:color="auto"/>
+            </w:tcBorders>
+            <w:hideMark/>
+          </w:tcPr>
+          <w:p>
+            <w:pPr>
+              <w:widowControl w:val="0"/>
+              <w:pBdr>
+                <w:top w:val="nil"/>
+                <w:left w:val="nil"/>
+                <w:bottom w:val="nil"/>
+                <w:right w:val="nil"/>
+                <w:between w:val="nil"/>
+              </w:pBdr>
+              <w:spacing w:line="276" w:lineRule="auto"/>
+              <w:rPr>
+                <w:rFonts w:ascii="Tahoma" w:eastAsia="Tahoma" w:hAnsi="Tahoma" w:cs="Tahoma"/>
+                <w:b/>
+                <w:sz w:val="20"/>
+                <w:szCs w:val="20"/>
+                <w:lang w:val="es-MX"/>
+              </w:rPr>
+            </w:pPr>
+            <w:r>
+              <w:rPr>
+                <w:rFonts w:ascii="Tahoma" w:eastAsia="Tahoma" w:hAnsi="Tahoma" w:cs="Tahoma"/>
+                <w:b/>
+                <w:sz w:val="20"/>
+                <w:szCs w:val="20"/>
+              </w:rPr>
+              <w:t>Fecha Creación</w:t>
+            </w:r>
+            <w:r>
+              <w:rPr>
+                <w:rFonts w:ascii="Tahoma" w:eastAsia="Tahoma" w:hAnsi="Tahoma" w:cs="Tahoma"/>
+                <w:b/>
+                <w:bCs/>
+                <w:sz w:val="20"/>
+                <w:szCs w:val="20"/>
+              </w:rPr>
+              <w:t xml:space="preserve">: </w:t>
+            </w:r>
+            <w:r>
+              <w:rPr>
+                <w:rFonts w:ascii="Tahoma" w:eastAsia="Tahoma" w:hAnsi="Tahoma" w:cs="Tahoma"/>
+                <w:b/>
+                <w:bCs/>
+                <w:sz w:val="20"/>
+                <w:szCs w:val="20"/>
+                <w:lang w:val="es-MX"/>
+              </w:rPr>
+              <w:t>07/11/2024</w:t>
+            </w:r>
+          </w:p>
+        </w:tc>
+      </w:tr>
+      <w:tr>
+        <w:trPr>
+          <w:gridAfter w:val="1"/>
+          <w:wAfter w:w="5" w:type="dxa"/>
+          <w:cantSplit/>
+          <w:tblCellSpacing w:w="20" w:type="dxa"/>
+          <w:jc w:val="center"/>
+        </w:trPr>
+        <w:tc>
+          <w:tcPr>
+            <w:tcW w:w="6383" w:type="dxa"/>
+            <w:gridSpan w:val="2"/>
+            <w:tcBorders>
+              <w:top w:val="outset" w:sz="6" w:space="0" w:color="auto"/>
+              <w:left w:val="outset" w:sz="6" w:space="0" w:color="auto"/>
+              <w:bottom w:val="outset" w:sz="6" w:space="0" w:color="auto"/>
+              <w:right w:val="outset" w:sz="6" w:space="0" w:color="auto"/>
+            </w:tcBorders>
+            <w:hideMark/>
+          </w:tcPr>
+          <w:p>
+            <w:pPr>
+              <w:widowControl w:val="0"/>
+              <w:pBdr>
+                <w:top w:val="nil"/>
+                <w:left w:val="nil"/>
+                <w:bottom w:val="nil"/>
+                <w:right w:val="nil"/>
+                <w:between w:val="nil"/>
+              </w:pBdr>
+              <w:spacing w:line="276" w:lineRule="auto"/>
+              <w:rPr>
+                <w:rFonts w:ascii="Tahoma" w:eastAsia="Tahoma" w:hAnsi="Tahoma" w:cs="Tahoma"/>
+                <w:b/>
+                <w:sz w:val="20"/>
+                <w:szCs w:val="20"/>
+              </w:rPr>
+            </w:pPr>
+            <w:r>
+              <w:rPr>
+                <w:rFonts w:ascii="Tahoma" w:eastAsia="Tahoma" w:hAnsi="Tahoma" w:cs="Tahoma"/>
+                <w:b/>
+                <w:sz w:val="20"/>
+                <w:szCs w:val="20"/>
+              </w:rPr>
+              <w:t>Autor Última Modificación</w:t>
+            </w:r>
+            <w:r>
+              <w:rPr>
+                <w:rFonts w:ascii="Tahoma" w:eastAsia="Tahoma" w:hAnsi="Tahoma" w:cs="Tahoma"/>
+                <w:b/>
+                <w:sz w:val="20"/>
+                <w:szCs w:val="20"/>
+              </w:rPr>
+              <w:t>: Grupo CA13</w:t>
+            </w:r>
+          </w:p>
+        </w:tc>
+        <w:tc>
+          <w:tcPr>
+            <w:tcW w:w="3613" w:type="dxa"/>
+            <w:gridSpan w:val="2"/>
+            <w:tcBorders>
+              <w:top w:val="outset" w:sz="6" w:space="0" w:color="auto"/>
+              <w:left w:val="outset" w:sz="6" w:space="0" w:color="auto"/>
+              <w:bottom w:val="outset" w:sz="6" w:space="0" w:color="auto"/>
+              <w:right w:val="outset" w:sz="6" w:space="0" w:color="auto"/>
+            </w:tcBorders>
+            <w:hideMark/>
+          </w:tcPr>
+          <w:p>
+            <w:pPr>
+              <w:widowControl w:val="0"/>
+              <w:pBdr>
+                <w:top w:val="nil"/>
+                <w:left w:val="nil"/>
+                <w:bottom w:val="nil"/>
+                <w:right w:val="nil"/>
+                <w:between w:val="nil"/>
+              </w:pBdr>
+              <w:spacing w:line="276" w:lineRule="auto"/>
+              <w:rPr>
+                <w:rFonts w:ascii="Tahoma" w:eastAsia="Tahoma" w:hAnsi="Tahoma" w:cs="Tahoma"/>
+                <w:b/>
+                <w:sz w:val="20"/>
+                <w:szCs w:val="20"/>
+              </w:rPr>
+            </w:pPr>
+            <w:r>
+              <w:rPr>
+                <w:rFonts w:ascii="Tahoma" w:eastAsia="Tahoma" w:hAnsi="Tahoma" w:cs="Tahoma"/>
+                <w:b/>
+                <w:sz w:val="20"/>
+                <w:szCs w:val="20"/>
+              </w:rPr>
+              <w:t>Fecha Última Modificación</w:t>
+            </w:r>
+            <w:r>
+              <w:rPr>
+                <w:rFonts w:ascii="Tahoma" w:eastAsia="Tahoma" w:hAnsi="Tahoma" w:cs="Tahoma"/>
+                <w:b/>
+                <w:bCs/>
+                <w:sz w:val="20"/>
+                <w:szCs w:val="20"/>
+              </w:rPr>
+              <w:t xml:space="preserve">: </w:t>
+            </w:r>
+            <w:r>
+              <w:rPr>
+                <w:rFonts w:ascii="Tahoma" w:eastAsia="Tahoma" w:hAnsi="Tahoma" w:cs="Tahoma"/>
+                <w:b/>
+                <w:bCs/>
+                <w:sz w:val="20"/>
+                <w:szCs w:val="20"/>
+              </w:rPr>
+              <w:t>13/11/2024</w:t>
+            </w:r>
+          </w:p>
+        </w:tc>
+      </w:tr>
+    </w:tbl>
     <w:p>
       <w:pPr>
         <w:widowControl w:val="0"/>
@@ -3257,7 +5390,7 @@
         <w:noProof/>
       </w:rPr>
       <mc:AlternateContent>
-        <mc:Choice Requires="wpg">
+        <mc:Choice Requires="wps">
           <w:drawing>
             <wp:anchor distT="0" distB="0" distL="114300" distR="114300" simplePos="0" relativeHeight="251659264" behindDoc="0" locked="0" layoutInCell="1" hidden="0" allowOverlap="1" wp14:anchorId="78C0A4E6" wp14:editId="1182FC1A">
               <wp:simplePos x="0" y="0"/>
@@ -3338,47 +5471,51 @@
             </wp:anchor>
           </w:drawing>
         </mc:Choice>
-        <mc:Fallback xmlns:cr="http://schemas.microsoft.com/office/comments/2020/reactions" xmlns="http://schemas.microsoft.com/office/tasks/2019/documenttasks" xmlns:dgm="http://schemas.openxmlformats.org/drawingml/2006/diagram" xmlns:lc="http://schemas.openxmlformats.org/drawingml/2006/lockedCanvas" xmlns:c="http://schemas.openxmlformats.org/drawingml/2006/chart" xmlns:pic="http://schemas.openxmlformats.org/drawingml/2006/picture" xmlns:a="http://schemas.openxmlformats.org/drawingml/2006/main" xmlns:sl="http://schemas.openxmlformats.org/schemaLibrary/2006/main">
-          <w:drawing>
-            <wp:anchor allowOverlap="1" behindDoc="0" distB="0" distT="0" distL="114300" distR="114300" hidden="0" layoutInCell="1" locked="0" relativeHeight="0" simplePos="0">
-              <wp:simplePos x="0" y="0"/>
-              <wp:positionH relativeFrom="column">
-                <wp:posOffset>-228599</wp:posOffset>
-              </wp:positionH>
-              <wp:positionV relativeFrom="paragraph">
-                <wp:posOffset>0</wp:posOffset>
-              </wp:positionV>
-              <wp:extent cx="6722745" cy="610870"/>
-              <wp:effectExtent b="0" l="0" r="0" t="0"/>
-              <wp:wrapNone/>
-              <wp:docPr id="1" name="image2.png"/>
-              <a:graphic>
-                <a:graphicData uri="http://schemas.openxmlformats.org/drawingml/2006/picture">
-                  <pic:pic>
-                    <pic:nvPicPr>
-                      <pic:cNvPr id="0" name="image2.png"/>
-                      <pic:cNvPicPr preferRelativeResize="0"/>
-                    </pic:nvPicPr>
-                    <pic:blipFill>
-                      <a:blip r:embed="rId2"/>
-                      <a:srcRect/>
-                      <a:stretch>
-                        <a:fillRect/>
-                      </a:stretch>
-                    </pic:blipFill>
-                    <pic:spPr>
-                      <a:xfrm>
-                        <a:off x="0" y="0"/>
-                        <a:ext cx="6722745" cy="610870"/>
-                      </a:xfrm>
-                      <a:prstGeom prst="rect"/>
-                      <a:ln/>
-                    </pic:spPr>
-                  </pic:pic>
-                </a:graphicData>
-              </a:graphic>
-            </wp:anchor>
-          </w:drawing>
+        <mc:Fallback>
+          <w:pict>
+            <v:rect w14:anchorId="78C0A4E6" id="Rectangle 1" o:spid="_x0000_s1026" style="position:absolute;margin-left:-18pt;margin-top:0;width:529.35pt;height:48.1pt;z-index:251659264;visibility:visible;mso-wrap-style:square;mso-wrap-distance-left:9pt;mso-wrap-distance-top:0;mso-wrap-distance-right:9pt;mso-wrap-distance-bottom:0;mso-position-horizontal:absolute;mso-position-horizontal-relative:text;mso-position-vertical:absolute;mso-position-vertical-relative:text;v-text-anchor:top" o:gfxdata="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" filled="f" stroked="f">
+              <v:textbox inset="2.53958mm,1.2694mm,2.53958mm,1.2694mm">
+                <w:txbxContent>
+                  <w:p>
+                    <w:pPr>
+                      <w:textDirection w:val="btLr"/>
+                    </w:pPr>
+                    <w:r>
+                      <w:rPr>
+                        <w:rFonts w:ascii="Cambria" w:eastAsia="Cambria" w:hAnsi="Cambria" w:cs="Cambria"/>
+                        <w:b/>
+                        <w:color w:val="000000"/>
+                      </w:rPr>
+                      <w:t>Cátedra de Análisis de Sistemas</w:t>
+                    </w:r>
+                  </w:p>
+                  <w:p>
+                    <w:pPr>
+                      <w:textDirection w:val="btLr"/>
+                    </w:pPr>
+                    <w:r>
+                      <w:rPr>
+                        <w:rFonts w:ascii="Cambria" w:eastAsia="Cambria" w:hAnsi="Cambria" w:cs="Cambria"/>
+                        <w:b/>
+                        <w:color w:val="000000"/>
+                      </w:rPr>
+                      <w:t xml:space="preserve">Caso de Estudio: </w:t>
+                    </w:r>
+                  </w:p>
+                  <w:p>
+                    <w:pPr>
+                      <w:textDirection w:val="btLr"/>
+                    </w:pPr>
+                  </w:p>
+                  <w:p>
+                    <w:pPr>
+                      <w:textDirection w:val="btLr"/>
+                    </w:pPr>
+                  </w:p>
+                </w:txbxContent>
+              </v:textbox>
+            </v:rect>
+          </w:pict>
         </mc:Fallback>
       </mc:AlternateContent>
     </w:r>
@@ -3502,6 +5639,21 @@
     </w:lvl>
   </w:abstractNum>
   <w:abstractNum w:abstractNumId="1" w15:restartNumberingAfterBreak="0">
+    <w:nsid w:val="3A23649A"/>
+    <w:multiLevelType w:val="singleLevel"/>
+    <w:tmpl w:val="3A23649A"/>
+    <w:lvl w:ilvl="0">
+      <w:start w:val="1"/>
+      <w:numFmt w:val="decimal"/>
+      <w:suff w:val="space"/>
+      <w:lvlText w:val="%1."/>
+      <w:lvlJc w:val="left"/>
+      <w:pPr>
+        <w:ind w:left="0" w:firstLine="0"/>
+      </w:pPr>
+    </w:lvl>
+  </w:abstractNum>
+  <w:abstractNum w:abstractNumId="2" w15:restartNumberingAfterBreak="0">
     <w:nsid w:val="4BF823D5"/>
     <w:multiLevelType w:val="multilevel"/>
     <w:tmpl w:val="B82C02E0"/>
@@ -3587,7 +5739,7 @@
       </w:pPr>
     </w:lvl>
   </w:abstractNum>
-  <w:abstractNum w:abstractNumId="2" w15:restartNumberingAfterBreak="0">
+  <w:abstractNum w:abstractNumId="3" w15:restartNumberingAfterBreak="0">
     <w:nsid w:val="77A96146"/>
     <w:multiLevelType w:val="multilevel"/>
     <w:tmpl w:val="E5EAC3D6"/>
@@ -3701,13 +5853,19 @@
     </w:lvl>
   </w:abstractNum>
   <w:num w:numId="1" w16cid:durableId="578095709">
-    <w:abstractNumId w:val="2"/>
+    <w:abstractNumId w:val="3"/>
   </w:num>
   <w:num w:numId="2" w16cid:durableId="1862740431">
-    <w:abstractNumId w:val="1"/>
+    <w:abstractNumId w:val="2"/>
   </w:num>
   <w:num w:numId="3" w16cid:durableId="1756170521">
     <w:abstractNumId w:val="0"/>
+  </w:num>
+  <w:num w:numId="4" w16cid:durableId="2559905">
+    <w:abstractNumId w:val="1"/>
+    <w:lvlOverride w:ilvl="0">
+      <w:startOverride w:val="1"/>
+    </w:lvlOverride>
   </w:num>
 </w:numbering>
 </file>
@@ -4107,7 +6265,7 @@
     <w:name w:val="Normal"/>
     <w:qFormat/>
   </w:style>
-  <w:style w:type="paragraph" w:styleId="Heading1">
+  <w:style w:type="paragraph" w:styleId="Ttulo1">
     <w:name w:val="heading 1"/>
     <w:basedOn w:val="Normal"/>
     <w:next w:val="Normal"/>
@@ -4126,7 +6284,7 @@
       <w:szCs w:val="40"/>
     </w:rPr>
   </w:style>
-  <w:style w:type="paragraph" w:styleId="Heading2">
+  <w:style w:type="paragraph" w:styleId="Ttulo2">
     <w:name w:val="heading 2"/>
     <w:basedOn w:val="Normal"/>
     <w:next w:val="Normal"/>
@@ -4147,7 +6305,7 @@
       <w:szCs w:val="32"/>
     </w:rPr>
   </w:style>
-  <w:style w:type="paragraph" w:styleId="Heading3">
+  <w:style w:type="paragraph" w:styleId="Ttulo3">
     <w:name w:val="heading 3"/>
     <w:basedOn w:val="Normal"/>
     <w:next w:val="Normal"/>
@@ -4168,7 +6326,7 @@
       <w:szCs w:val="28"/>
     </w:rPr>
   </w:style>
-  <w:style w:type="paragraph" w:styleId="Heading4">
+  <w:style w:type="paragraph" w:styleId="Ttulo4">
     <w:name w:val="heading 4"/>
     <w:basedOn w:val="Normal"/>
     <w:next w:val="Normal"/>
@@ -4188,7 +6346,7 @@
       <w:color w:val="366091"/>
     </w:rPr>
   </w:style>
-  <w:style w:type="paragraph" w:styleId="Heading5">
+  <w:style w:type="paragraph" w:styleId="Ttulo5">
     <w:name w:val="heading 5"/>
     <w:basedOn w:val="Normal"/>
     <w:next w:val="Normal"/>
@@ -4207,7 +6365,7 @@
       <w:color w:val="366091"/>
     </w:rPr>
   </w:style>
-  <w:style w:type="paragraph" w:styleId="Heading6">
+  <w:style w:type="paragraph" w:styleId="Ttulo6">
     <w:name w:val="heading 6"/>
     <w:basedOn w:val="Normal"/>
     <w:next w:val="Normal"/>
@@ -4227,13 +6385,12 @@
       <w:color w:val="595959"/>
     </w:rPr>
   </w:style>
-  <w:style w:type="character" w:default="1" w:styleId="DefaultParagraphFont">
+  <w:style w:type="character" w:default="1" w:styleId="Fuentedeprrafopredeter">
     <w:name w:val="Default Paragraph Font"/>
     <w:uiPriority w:val="1"/>
-    <w:semiHidden/>
     <w:unhideWhenUsed/>
   </w:style>
-  <w:style w:type="table" w:default="1" w:styleId="TableNormal">
+  <w:style w:type="table" w:default="1" w:styleId="Tablanormal">
     <w:name w:val="Normal Table"/>
     <w:uiPriority w:val="99"/>
     <w:semiHidden/>
@@ -4248,13 +6405,13 @@
       </w:tblCellMar>
     </w:tblPr>
   </w:style>
-  <w:style w:type="numbering" w:default="1" w:styleId="NoList">
+  <w:style w:type="numbering" w:default="1" w:styleId="Sinlista">
     <w:name w:val="No List"/>
     <w:uiPriority w:val="99"/>
     <w:semiHidden/>
     <w:unhideWhenUsed/>
   </w:style>
-  <w:style w:type="paragraph" w:styleId="Title">
+  <w:style w:type="paragraph" w:styleId="Ttulo">
     <w:name w:val="Title"/>
     <w:basedOn w:val="Normal"/>
     <w:next w:val="Normal"/>
@@ -4269,7 +6426,7 @@
       <w:szCs w:val="56"/>
     </w:rPr>
   </w:style>
-  <w:style w:type="paragraph" w:styleId="Subtitle">
+  <w:style w:type="paragraph" w:styleId="Subttulo">
     <w:name w:val="Subtitle"/>
     <w:basedOn w:val="Normal"/>
     <w:next w:val="Normal"/>
@@ -4282,7 +6439,7 @@
     </w:rPr>
   </w:style>
   <w:style w:type="table" w:customStyle="1" w:styleId="a">
-    <w:basedOn w:val="TableNormal"/>
+    <w:basedOn w:val="Tablanormal"/>
     <w:tblPr>
       <w:tblStyleRowBandSize w:val="1"/>
       <w:tblStyleColBandSize w:val="1"/>
@@ -4293,7 +6450,7 @@
     </w:tblPr>
   </w:style>
   <w:style w:type="table" w:customStyle="1" w:styleId="a0">
-    <w:basedOn w:val="TableNormal"/>
+    <w:basedOn w:val="Tablanormal"/>
     <w:tblPr>
       <w:tblStyleRowBandSize w:val="1"/>
       <w:tblStyleColBandSize w:val="1"/>

</xml_diff>